<commit_message>
Changed the word 'thesis' to 'work'
</commit_message>
<xml_diff>
--- a/Momo - Paper - Draft.docx
+++ b/Momo - Paper - Draft.docx
@@ -131,8 +131,6 @@
         </w:rPr>
         <w:t xml:space="preserve"> Through these developments, the world, as it is represented by Wikipedia, is widely being considered as natural and obvious.</w:t>
       </w:r>
-      <w:bookmarkStart w:id="0" w:name="_GoBack"/>
-      <w:bookmarkEnd w:id="0"/>
     </w:p>
     <w:p>
       <w:pPr>
@@ -144,7 +142,31 @@
         <w:rPr>
           <w:lang w:val="en-US"/>
         </w:rPr>
-        <w:t xml:space="preserve">In this thesis we address </w:t>
+        <w:t xml:space="preserve">In this </w:t>
+      </w:r>
+      <w:r>
+        <w:rPr>
+          <w:lang w:val="en-US"/>
+        </w:rPr>
+        <w:t>work</w:t>
+      </w:r>
+      <w:r>
+        <w:rPr>
+          <w:lang w:val="en-US"/>
+        </w:rPr>
+        <w:t>,</w:t>
+      </w:r>
+      <w:r>
+        <w:rPr>
+          <w:lang w:val="en-US"/>
+        </w:rPr>
+        <w:t xml:space="preserve"> </w:t>
+      </w:r>
+      <w:r>
+        <w:rPr>
+          <w:lang w:val="en-US"/>
+        </w:rPr>
+        <w:t xml:space="preserve">we address </w:t>
       </w:r>
       <w:r>
         <w:rPr>
@@ -186,7 +208,15 @@
         <w:rPr>
           <w:lang w:val="en-US"/>
         </w:rPr>
-        <w:t xml:space="preserve"> of digital environments that have collaborative characteristics, draw implications for the quality of publicly available information and participation rates and provide suggestions that may have an impact on future developments.</w:t>
+        <w:t xml:space="preserve"> of digital environments that have collaborative characteristics, draw implications for the quality of publicly available information an</w:t>
+      </w:r>
+      <w:bookmarkStart w:id="0" w:name="_GoBack"/>
+      <w:bookmarkEnd w:id="0"/>
+      <w:r>
+        <w:rPr>
+          <w:lang w:val="en-US"/>
+        </w:rPr>
+        <w:t>d participation rates and provide suggestions that may have an impact on future developments.</w:t>
       </w:r>
     </w:p>
     <w:sectPr>

</xml_diff>

<commit_message>
Added trends regarding the ratio between male/female editors on Wikipedia
</commit_message>
<xml_diff>
--- a/Momo - Paper - Draft.docx
+++ b/Momo - Paper - Draft.docx
@@ -1,6 +1,6 @@
 
 <file path=word/document.xml><?xml version="1.0" encoding="utf-8"?>
-<w:document xmlns:wpc="http://schemas.microsoft.com/office/word/2010/wordprocessingCanvas" xmlns:cx="http://schemas.microsoft.com/office/drawing/2014/chartex" xmlns:cx1="http://schemas.microsoft.com/office/drawing/2015/9/8/chartex" xmlns:mc="http://schemas.openxmlformats.org/markup-compatibility/2006" xmlns:o="urn:schemas-microsoft-com:office:office" xmlns:r="http://schemas.openxmlformats.org/officeDocument/2006/relationships" xmlns:m="http://schemas.openxmlformats.org/officeDocument/2006/math" xmlns:v="urn:schemas-microsoft-com:vml" xmlns:wp14="http://schemas.microsoft.com/office/word/2010/wordprocessingDrawing" xmlns:wp="http://schemas.openxmlformats.org/drawingml/2006/wordprocessingDrawing" xmlns:w10="urn:schemas-microsoft-com:office:word" xmlns:w="http://schemas.openxmlformats.org/wordprocessingml/2006/main" xmlns:w14="http://schemas.microsoft.com/office/word/2010/wordml" xmlns:w15="http://schemas.microsoft.com/office/word/2012/wordml" xmlns:w16se="http://schemas.microsoft.com/office/word/2015/wordml/symex" xmlns:wpg="http://schemas.microsoft.com/office/word/2010/wordprocessingGroup" xmlns:wpi="http://schemas.microsoft.com/office/word/2010/wordprocessingInk" xmlns:wne="http://schemas.microsoft.com/office/word/2006/wordml" xmlns:wps="http://schemas.microsoft.com/office/word/2010/wordprocessingShape" mc:Ignorable="w14 w15 w16se wp14">
+<w:document xmlns:wpc="http://schemas.microsoft.com/office/word/2010/wordprocessingCanvas" xmlns:cx="http://schemas.microsoft.com/office/drawing/2014/chartex" xmlns:cx1="http://schemas.microsoft.com/office/drawing/2015/9/8/chartex" xmlns:cx2="http://schemas.microsoft.com/office/drawing/2015/10/21/chartex" xmlns:cx3="http://schemas.microsoft.com/office/drawing/2016/5/9/chartex" xmlns:cx4="http://schemas.microsoft.com/office/drawing/2016/5/10/chartex" xmlns:cx5="http://schemas.microsoft.com/office/drawing/2016/5/11/chartex" xmlns:cx6="http://schemas.microsoft.com/office/drawing/2016/5/12/chartex" xmlns:cx7="http://schemas.microsoft.com/office/drawing/2016/5/13/chartex" xmlns:cx8="http://schemas.microsoft.com/office/drawing/2016/5/14/chartex" xmlns:mc="http://schemas.openxmlformats.org/markup-compatibility/2006" xmlns:aink="http://schemas.microsoft.com/office/drawing/2016/ink" xmlns:am3d="http://schemas.microsoft.com/office/drawing/2017/model3d" xmlns:o="urn:schemas-microsoft-com:office:office" xmlns:r="http://schemas.openxmlformats.org/officeDocument/2006/relationships" xmlns:m="http://schemas.openxmlformats.org/officeDocument/2006/math" xmlns:v="urn:schemas-microsoft-com:vml" xmlns:wp14="http://schemas.microsoft.com/office/word/2010/wordprocessingDrawing" xmlns:wp="http://schemas.openxmlformats.org/drawingml/2006/wordprocessingDrawing" xmlns:w10="urn:schemas-microsoft-com:office:word" xmlns:w="http://schemas.openxmlformats.org/wordprocessingml/2006/main" xmlns:w14="http://schemas.microsoft.com/office/word/2010/wordml" xmlns:w15="http://schemas.microsoft.com/office/word/2012/wordml" xmlns:w16cid="http://schemas.microsoft.com/office/word/2016/wordml/cid" xmlns:w16se="http://schemas.microsoft.com/office/word/2015/wordml/symex" xmlns:wpg="http://schemas.microsoft.com/office/word/2010/wordprocessingGroup" xmlns:wpi="http://schemas.microsoft.com/office/word/2010/wordprocessingInk" xmlns:wne="http://schemas.microsoft.com/office/word/2006/wordml" xmlns:wps="http://schemas.microsoft.com/office/word/2010/wordprocessingShape" mc:Ignorable="w14 w15 w16se w16cid wp14">
   <w:body>
     <w:p>
       <w:pPr>
@@ -129,7 +129,13 @@
         <w:rPr>
           <w:lang w:val="en-US"/>
         </w:rPr>
-        <w:t xml:space="preserve"> Through these developments, the world, as it is represented by Wikipedia, is widely being considered as natural and obvious.</w:t>
+        <w:t xml:space="preserve"> Through these developments, the world, as it is represented by Wikipedia, is widely being considered as natural</w:t>
+      </w:r>
+      <w:r>
+        <w:rPr>
+          <w:lang w:val="en-US"/>
+        </w:rPr>
+        <w:t>.</w:t>
       </w:r>
     </w:p>
     <w:p>
@@ -208,16 +214,200 @@
         <w:rPr>
           <w:lang w:val="en-US"/>
         </w:rPr>
-        <w:t xml:space="preserve"> of digital environments that have collaborative characteristics, draw implications for the quality of publicly available information an</w:t>
+        <w:t xml:space="preserve"> of digital environments that have collaborative characteristics, draw implications for the quality of publicly available information and participation rates and provide suggestions that may have an impact on future developments.</w:t>
+      </w:r>
+    </w:p>
+    <w:p>
+      <w:pPr>
+        <w:pStyle w:val="Heading1"/>
+        <w:rPr>
+          <w:lang w:val="en-US"/>
+        </w:rPr>
+      </w:pPr>
+      <w:r>
+        <w:rPr>
+          <w:lang w:val="en-US"/>
+        </w:rPr>
+        <w:t>Considerations</w:t>
+      </w:r>
+    </w:p>
+    <w:p>
+      <w:pPr>
+        <w:rPr>
+          <w:lang w:val="en-US"/>
+        </w:rPr>
+      </w:pPr>
+      <w:r>
+        <w:rPr>
+          <w:lang w:val="en-US"/>
+        </w:rPr>
+        <w:t>Most studies on gender bias have been conducted either in Europe or in the United States. Only very few researchers actively work on that topic from other parts of the world. The participants of the studies conducted are more likely to be people from those geographical regions. Thus, their provided data and insights inherently carry strong biases and are not globally representative.</w:t>
+      </w:r>
+      <w:r>
+        <w:rPr>
+          <w:lang w:val="en-US"/>
+        </w:rPr>
+        <w:t xml:space="preserve"> A lot of studies in this area are user studies, which poses an issue in our specific case as it can be shown, that women are overall less likely to participate in user studies compared to men. </w:t>
+      </w:r>
+      <w:r>
+        <w:rPr>
+          <w:lang w:val="en-US"/>
+        </w:rPr>
+        <w:t>As an example, this phenomenon has an impact on the data used in Figure 1 as the underlying studies could be skewed accordingly. It therefore must be expected that numbers of female editors in Wikipedia, as shown in Figure 1, are even lower in practice.</w:t>
+      </w:r>
+    </w:p>
+    <w:p>
+      <w:pPr>
+        <w:pStyle w:val="Heading1"/>
+        <w:rPr>
+          <w:lang w:val="en-US"/>
+        </w:rPr>
+      </w:pPr>
+      <w:r>
+        <w:rPr>
+          <w:lang w:val="en-US"/>
+        </w:rPr>
+        <w:lastRenderedPageBreak/>
+        <w:t>Wikipedia</w:t>
+      </w:r>
+    </w:p>
+    <w:p>
+      <w:pPr>
+        <w:keepNext/>
+        <w:jc w:val="center"/>
+      </w:pPr>
+      <w:r>
+        <w:rPr>
+          <w:noProof/>
+          <w:lang w:val="en-US"/>
+        </w:rPr>
+        <w:drawing>
+          <wp:inline distT="0" distB="0" distL="0" distR="0" wp14:anchorId="6A4B6BF8" wp14:editId="0FF662FD">
+            <wp:extent cx="3722400" cy="2703600"/>
+            <wp:effectExtent l="0" t="0" r="0" b="1905"/>
+            <wp:docPr id="3" name="Picture 3"/>
+            <wp:cNvGraphicFramePr>
+              <a:graphicFrameLocks xmlns:a="http://schemas.openxmlformats.org/drawingml/2006/main" noChangeAspect="1"/>
+            </wp:cNvGraphicFramePr>
+            <a:graphic xmlns:a="http://schemas.openxmlformats.org/drawingml/2006/main">
+              <a:graphicData uri="http://schemas.openxmlformats.org/drawingml/2006/picture">
+                <pic:pic xmlns:pic="http://schemas.openxmlformats.org/drawingml/2006/picture">
+                  <pic:nvPicPr>
+                    <pic:cNvPr id="0" name="Picture 3"/>
+                    <pic:cNvPicPr>
+                      <a:picLocks noChangeAspect="1" noChangeArrowheads="1"/>
+                    </pic:cNvPicPr>
+                  </pic:nvPicPr>
+                  <pic:blipFill>
+                    <a:blip r:embed="rId4">
+                      <a:extLst>
+                        <a:ext uri="{28A0092B-C50C-407E-A947-70E740481C1C}">
+                          <a14:useLocalDpi xmlns:a14="http://schemas.microsoft.com/office/drawing/2010/main" val="0"/>
+                        </a:ext>
+                      </a:extLst>
+                    </a:blip>
+                    <a:srcRect/>
+                    <a:stretch>
+                      <a:fillRect/>
+                    </a:stretch>
+                  </pic:blipFill>
+                  <pic:spPr bwMode="auto">
+                    <a:xfrm>
+                      <a:off x="0" y="0"/>
+                      <a:ext cx="3722400" cy="2703600"/>
+                    </a:xfrm>
+                    <a:prstGeom prst="rect">
+                      <a:avLst/>
+                    </a:prstGeom>
+                    <a:noFill/>
+                    <a:ln>
+                      <a:noFill/>
+                    </a:ln>
+                  </pic:spPr>
+                </pic:pic>
+              </a:graphicData>
+            </a:graphic>
+          </wp:inline>
+        </w:drawing>
+      </w:r>
+    </w:p>
+    <w:p>
+      <w:pPr>
+        <w:pStyle w:val="Caption"/>
+        <w:jc w:val="center"/>
+        <w:rPr>
+          <w:lang w:val="en-US"/>
+        </w:rPr>
+      </w:pPr>
+      <w:r>
+        <w:rPr>
+          <w:lang w:val="en-US"/>
+        </w:rPr>
+        <w:t>Figure 1: 6 Studies were conducted b</w:t>
+      </w:r>
+      <w:r>
+        <w:rPr>
+          <w:lang w:val="en-US"/>
+        </w:rPr>
+        <w:t>y the Wikimedia Foundation between 2008 and 2014 to measure the proportions between male and female editors that are active on Wikipedia. The corresponding number of participants is annotated for each study accordingly.</w:t>
+      </w:r>
+    </w:p>
+    <w:p>
+      <w:pPr>
+        <w:rPr>
+          <w:lang w:val="en-US"/>
+        </w:rPr>
+      </w:pPr>
+      <w:r>
+        <w:rPr>
+          <w:lang w:val="en-US"/>
+        </w:rPr>
+        <w:t xml:space="preserve">The Wikimedia Foundation conducts various user studies at annual intervals, and the data thus collected is made publicly available. Part of these studies is also to determine the ratio of female to male editors on Wikipedia. </w:t>
+      </w:r>
+      <w:r>
+        <w:rPr>
+          <w:lang w:val="en-US"/>
+        </w:rPr>
+        <w:t xml:space="preserve">We analyzed the results of those studies to see how the ratios have changed over time. We found that women </w:t>
+      </w:r>
+      <w:r>
+        <w:rPr>
+          <w:lang w:val="en-US"/>
+        </w:rPr>
+        <w:t xml:space="preserve">are strongly underrepresented </w:t>
+      </w:r>
+      <w:r>
+        <w:rPr>
+          <w:lang w:val="en-US"/>
+        </w:rPr>
+        <w:t xml:space="preserve">on Wikipedia, </w:t>
+      </w:r>
+      <w:r>
+        <w:rPr>
+          <w:lang w:val="en-US"/>
+        </w:rPr>
+        <w:t xml:space="preserve">even in the strongest estimate. However, a positive trend can also be observed from </w:t>
+      </w:r>
+      <w:r>
+        <w:rPr>
+          <w:lang w:val="en-US"/>
+        </w:rPr>
+        <w:t xml:space="preserve">the year 2011 </w:t>
+      </w:r>
+      <w:r>
+        <w:rPr>
+          <w:lang w:val="en-US"/>
+        </w:rPr>
+        <w:t>onward</w:t>
+      </w:r>
+      <w:r>
+        <w:rPr>
+          <w:lang w:val="en-US"/>
+        </w:rPr>
+        <w:t>.</w:t>
       </w:r>
       <w:bookmarkStart w:id="0" w:name="_GoBack"/>
       <w:bookmarkEnd w:id="0"/>
-      <w:r>
-        <w:rPr>
-          <w:lang w:val="en-US"/>
-        </w:rPr>
-        <w:t>d participation rates and provide suggestions that may have an impact on future developments.</w:t>
-      </w:r>
     </w:p>
     <w:sectPr>
       <w:pgSz w:w="11906" w:h="16838"/>
@@ -230,7 +420,7 @@
 </file>
 
 <file path=word/styles.xml><?xml version="1.0" encoding="utf-8"?>
-<w:styles xmlns:mc="http://schemas.openxmlformats.org/markup-compatibility/2006" xmlns:r="http://schemas.openxmlformats.org/officeDocument/2006/relationships" xmlns:w="http://schemas.openxmlformats.org/wordprocessingml/2006/main" xmlns:w14="http://schemas.microsoft.com/office/word/2010/wordml" xmlns:w15="http://schemas.microsoft.com/office/word/2012/wordml" xmlns:w16se="http://schemas.microsoft.com/office/word/2015/wordml/symex" mc:Ignorable="w14 w15 w16se">
+<w:styles xmlns:mc="http://schemas.openxmlformats.org/markup-compatibility/2006" xmlns:r="http://schemas.openxmlformats.org/officeDocument/2006/relationships" xmlns:w="http://schemas.openxmlformats.org/wordprocessingml/2006/main" xmlns:w14="http://schemas.microsoft.com/office/word/2010/wordml" xmlns:w15="http://schemas.microsoft.com/office/word/2012/wordml" xmlns:w16cid="http://schemas.microsoft.com/office/word/2016/wordml/cid" xmlns:w16se="http://schemas.microsoft.com/office/word/2015/wordml/symex" mc:Ignorable="w14 w15 w16se w16cid">
   <w:docDefaults>
     <w:rPrDefault>
       <w:rPr>
@@ -246,7 +436,7 @@
       </w:pPr>
     </w:pPrDefault>
   </w:docDefaults>
-  <w:latentStyles w:defLockedState="0" w:defUIPriority="99" w:defSemiHidden="0" w:defUnhideWhenUsed="0" w:defQFormat="0" w:count="371">
+  <w:latentStyles w:defLockedState="0" w:defUIPriority="99" w:defSemiHidden="0" w:defUnhideWhenUsed="0" w:defQFormat="0" w:count="376">
     <w:lsdException w:name="Normal" w:uiPriority="0" w:qFormat="1"/>
     <w:lsdException w:name="heading 1" w:uiPriority="9" w:qFormat="1"/>
     <w:lsdException w:name="heading 2" w:semiHidden="1" w:uiPriority="9" w:unhideWhenUsed="1" w:qFormat="1"/>
@@ -352,7 +542,6 @@
     <w:lsdException w:name="HTML Sample" w:semiHidden="1" w:unhideWhenUsed="1"/>
     <w:lsdException w:name="HTML Typewriter" w:semiHidden="1" w:unhideWhenUsed="1"/>
     <w:lsdException w:name="HTML Variable" w:semiHidden="1" w:unhideWhenUsed="1"/>
-    <w:lsdException w:name="Normal Table" w:semiHidden="1" w:unhideWhenUsed="1"/>
     <w:lsdException w:name="annotation subject" w:semiHidden="1" w:unhideWhenUsed="1"/>
     <w:lsdException w:name="No List" w:semiHidden="1" w:unhideWhenUsed="1"/>
     <w:lsdException w:name="Outline List 1" w:semiHidden="1" w:unhideWhenUsed="1"/>
@@ -395,11 +584,8 @@
     <w:lsdException w:name="Table Contemporary" w:semiHidden="1" w:unhideWhenUsed="1"/>
     <w:lsdException w:name="Table Elegant" w:semiHidden="1" w:unhideWhenUsed="1"/>
     <w:lsdException w:name="Table Professional" w:semiHidden="1" w:unhideWhenUsed="1"/>
-    <w:lsdException w:name="Table Subtle 1" w:semiHidden="1" w:unhideWhenUsed="1"/>
     <w:lsdException w:name="Table Subtle 2" w:semiHidden="1" w:unhideWhenUsed="1"/>
     <w:lsdException w:name="Table Web 1" w:semiHidden="1" w:unhideWhenUsed="1"/>
-    <w:lsdException w:name="Table Web 2" w:semiHidden="1" w:unhideWhenUsed="1"/>
-    <w:lsdException w:name="Table Web 3" w:semiHidden="1" w:unhideWhenUsed="1"/>
     <w:lsdException w:name="Balloon Text" w:semiHidden="1" w:unhideWhenUsed="1"/>
     <w:lsdException w:name="Table Grid" w:uiPriority="39"/>
     <w:lsdException w:name="Table Theme" w:semiHidden="1" w:unhideWhenUsed="1"/>
@@ -618,6 +804,11 @@
     <w:lsdException w:name="List Table 5 Dark Accent 6" w:uiPriority="50"/>
     <w:lsdException w:name="List Table 6 Colorful Accent 6" w:uiPriority="51"/>
     <w:lsdException w:name="List Table 7 Colorful Accent 6" w:uiPriority="52"/>
+    <w:lsdException w:name="Mention" w:semiHidden="1" w:unhideWhenUsed="1"/>
+    <w:lsdException w:name="Smart Hyperlink" w:semiHidden="1" w:unhideWhenUsed="1"/>
+    <w:lsdException w:name="Hashtag" w:semiHidden="1" w:unhideWhenUsed="1"/>
+    <w:lsdException w:name="Unresolved Mention" w:semiHidden="1" w:unhideWhenUsed="1"/>
+    <w:lsdException w:name="Smart Link" w:semiHidden="1" w:unhideWhenUsed="1"/>
   </w:latentStyles>
   <w:style w:type="paragraph" w:default="1" w:styleId="Normal">
     <w:name w:val="Normal"/>
@@ -682,6 +873,25 @@
       <w:color w:val="2E74B5" w:themeColor="accent1" w:themeShade="BF"/>
       <w:sz w:val="32"/>
       <w:szCs w:val="32"/>
+    </w:rPr>
+  </w:style>
+  <w:style w:type="paragraph" w:styleId="Caption">
+    <w:name w:val="caption"/>
+    <w:basedOn w:val="Normal"/>
+    <w:next w:val="Normal"/>
+    <w:uiPriority w:val="35"/>
+    <w:unhideWhenUsed/>
+    <w:qFormat/>
+    <w:rsid w:val="00D057AD"/>
+    <w:pPr>
+      <w:spacing w:after="200" w:line="240" w:lineRule="auto"/>
+    </w:pPr>
+    <w:rPr>
+      <w:i/>
+      <w:iCs/>
+      <w:color w:val="44546A" w:themeColor="text2"/>
+      <w:sz w:val="18"/>
+      <w:szCs w:val="18"/>
     </w:rPr>
   </w:style>
 </w:styles>

</xml_diff>

<commit_message>
Improved the figure on ratios between male and female editors on wikipedia for better readability
</commit_message>
<xml_diff>
--- a/Momo - Paper - Draft.docx
+++ b/Momo - Paper - Draft.docx
@@ -44,7 +44,21 @@
         <w:rPr>
           <w:lang w:val="en-US"/>
         </w:rPr>
-        <w:t xml:space="preserve">, to see if the effect can be seen by comparing pull requests between male and female contributors. A pull request happens when someone proposes changes on a software code repository that is being hosted on GitHub. The request can either be accepted or denied by the owners of the repository. The researchers found that the approval rates of pull requests, when made without revealing ones gender, were comparable between both genders. The rate of approval for women fell significantly if the </w:t>
+        <w:t xml:space="preserve">, to see if the effect can be seen by comparing pull requests between male and female contributors. A pull request happens when someone proposes changes on a software code repository that is being hosted on GitHub. The request can either be accepted or denied by the owners of the repository. The researchers found that the approval rates of pull requests, when made without revealing </w:t>
+      </w:r>
+      <w:proofErr w:type="gramStart"/>
+      <w:r>
+        <w:rPr>
+          <w:lang w:val="en-US"/>
+        </w:rPr>
+        <w:t>ones</w:t>
+      </w:r>
+      <w:proofErr w:type="gramEnd"/>
+      <w:r>
+        <w:rPr>
+          <w:lang w:val="en-US"/>
+        </w:rPr>
+        <w:t xml:space="preserve"> gender, were comparable between both genders. The rate of approval for women fell significantly if the </w:t>
       </w:r>
       <w:r>
         <w:rPr>
@@ -75,13 +89,41 @@
         <w:rPr>
           <w:lang w:val="en-US"/>
         </w:rPr>
-        <w:t>Wikipedia, the largest encyclopedia mankind has ever created, also has a gender problem. Estimations about exact numbers are difficult to find but it is undisputed, that the vast majority of contributors and even editors are of male gender. Especially the latter is important since editors, specifically veteran editors, do have the powers to reject articles and restrict access of other contributors</w:t>
-      </w:r>
-      <w:r>
-        <w:rPr>
-          <w:lang w:val="en-US"/>
-        </w:rPr>
-        <w:t xml:space="preserve"> which has a severe impact on the acceptance rate regarding articles that are written about female figures. The resulting bias with respect to the variety of content is increasingly recognized leading to Wikipedia’s gender gap to be an ever increasing topic of interest, drawing the attention of scholars of new media and similar fields. Discussing the systemic bias on Wikipedia is important as the platform poses the most powerful source of information worldwide. It is available in 275 languages and is being accessed by millions of people regularly. Many assistive devices and applications such as</w:t>
+        <w:t xml:space="preserve">Wikipedia, the largest encyclopedia mankind has ever created, also has a gender problem. Estimations about exact numbers are difficult to find but it is undisputed, that </w:t>
+      </w:r>
+      <w:proofErr w:type="gramStart"/>
+      <w:r>
+        <w:rPr>
+          <w:lang w:val="en-US"/>
+        </w:rPr>
+        <w:t>the vast majority of</w:t>
+      </w:r>
+      <w:proofErr w:type="gramEnd"/>
+      <w:r>
+        <w:rPr>
+          <w:lang w:val="en-US"/>
+        </w:rPr>
+        <w:t xml:space="preserve"> contributors and even editors are of male gender. Especially the latter is important since editors, specifically veteran editors, do have the powers to reject articles and restrict access of other contributors</w:t>
+      </w:r>
+      <w:r>
+        <w:rPr>
+          <w:lang w:val="en-US"/>
+        </w:rPr>
+        <w:t xml:space="preserve"> which has a severe impact on the acceptance rate regarding articles that are written about female figures. The resulting bias with respect to the variety of content is increasingly recognized leading to Wikipedia’s gender gap to be an </w:t>
+      </w:r>
+      <w:proofErr w:type="gramStart"/>
+      <w:r>
+        <w:rPr>
+          <w:lang w:val="en-US"/>
+        </w:rPr>
+        <w:t>ever increasing</w:t>
+      </w:r>
+      <w:proofErr w:type="gramEnd"/>
+      <w:r>
+        <w:rPr>
+          <w:lang w:val="en-US"/>
+        </w:rPr>
+        <w:t xml:space="preserve"> topic of interest, drawing the attention of scholars of new media and similar fields. Discussing the systemic bias on Wikipedia is important as the platform poses the most powerful source of information worldwide. It is available in 275 languages and is being accessed by millions of people regularly. Many assistive devices and applications such as</w:t>
       </w:r>
       <w:r>
         <w:rPr>
@@ -282,10 +324,10 @@
           <w:lang w:val="en-US"/>
         </w:rPr>
         <w:drawing>
-          <wp:inline distT="0" distB="0" distL="0" distR="0" wp14:anchorId="6A4B6BF8" wp14:editId="0FF662FD">
-            <wp:extent cx="3722400" cy="2703600"/>
-            <wp:effectExtent l="0" t="0" r="0" b="1905"/>
-            <wp:docPr id="3" name="Picture 3"/>
+          <wp:inline distT="0" distB="0" distL="0" distR="0" wp14:anchorId="343B1FE0" wp14:editId="5B42AD8A">
+            <wp:extent cx="3643200" cy="2667600"/>
+            <wp:effectExtent l="0" t="0" r="0" b="0"/>
+            <wp:docPr id="1" name="Picture 1"/>
             <wp:cNvGraphicFramePr>
               <a:graphicFrameLocks xmlns:a="http://schemas.openxmlformats.org/drawingml/2006/main" noChangeAspect="1"/>
             </wp:cNvGraphicFramePr>
@@ -293,7 +335,7 @@
               <a:graphicData uri="http://schemas.openxmlformats.org/drawingml/2006/picture">
                 <pic:pic xmlns:pic="http://schemas.openxmlformats.org/drawingml/2006/picture">
                   <pic:nvPicPr>
-                    <pic:cNvPr id="0" name="Picture 3"/>
+                    <pic:cNvPr id="0" name="Picture 1"/>
                     <pic:cNvPicPr>
                       <a:picLocks noChangeAspect="1" noChangeArrowheads="1"/>
                     </pic:cNvPicPr>
@@ -314,7 +356,7 @@
                   <pic:spPr bwMode="auto">
                     <a:xfrm>
                       <a:off x="0" y="0"/>
-                      <a:ext cx="3722400" cy="2703600"/>
+                      <a:ext cx="3643200" cy="2667600"/>
                     </a:xfrm>
                     <a:prstGeom prst="rect">
                       <a:avLst/>
@@ -386,28 +428,34 @@
         <w:rPr>
           <w:lang w:val="en-US"/>
         </w:rPr>
-        <w:t xml:space="preserve">even in the strongest estimate. However, a positive trend can also be observed from </w:t>
-      </w:r>
-      <w:r>
-        <w:rPr>
-          <w:lang w:val="en-US"/>
-        </w:rPr>
-        <w:t xml:space="preserve">the year 2011 </w:t>
-      </w:r>
-      <w:r>
-        <w:rPr>
-          <w:lang w:val="en-US"/>
-        </w:rPr>
-        <w:t>onward</w:t>
-      </w:r>
-      <w:r>
-        <w:rPr>
-          <w:lang w:val="en-US"/>
-        </w:rPr>
-        <w:t>.</w:t>
+        <w:t>even in the stronges</w:t>
       </w:r>
       <w:bookmarkStart w:id="0" w:name="_GoBack"/>
       <w:bookmarkEnd w:id="0"/>
+      <w:r>
+        <w:rPr>
+          <w:lang w:val="en-US"/>
+        </w:rPr>
+        <w:t xml:space="preserve">t estimate. However, a positive trend can also be observed from </w:t>
+      </w:r>
+      <w:r>
+        <w:rPr>
+          <w:lang w:val="en-US"/>
+        </w:rPr>
+        <w:t xml:space="preserve">the year 2011 </w:t>
+      </w:r>
+      <w:r>
+        <w:rPr>
+          <w:lang w:val="en-US"/>
+        </w:rPr>
+        <w:t>onward</w:t>
+      </w:r>
+      <w:r>
+        <w:rPr>
+          <w:lang w:val="en-US"/>
+        </w:rPr>
+        <w:t>.</w:t>
+      </w:r>
     </w:p>
     <w:sectPr>
       <w:pgSz w:w="11906" w:h="16838"/>
@@ -542,6 +590,7 @@
     <w:lsdException w:name="HTML Sample" w:semiHidden="1" w:unhideWhenUsed="1"/>
     <w:lsdException w:name="HTML Typewriter" w:semiHidden="1" w:unhideWhenUsed="1"/>
     <w:lsdException w:name="HTML Variable" w:semiHidden="1" w:unhideWhenUsed="1"/>
+    <w:lsdException w:name="Normal Table" w:semiHidden="1" w:unhideWhenUsed="1"/>
     <w:lsdException w:name="annotation subject" w:semiHidden="1" w:unhideWhenUsed="1"/>
     <w:lsdException w:name="No List" w:semiHidden="1" w:unhideWhenUsed="1"/>
     <w:lsdException w:name="Outline List 1" w:semiHidden="1" w:unhideWhenUsed="1"/>
@@ -584,8 +633,11 @@
     <w:lsdException w:name="Table Contemporary" w:semiHidden="1" w:unhideWhenUsed="1"/>
     <w:lsdException w:name="Table Elegant" w:semiHidden="1" w:unhideWhenUsed="1"/>
     <w:lsdException w:name="Table Professional" w:semiHidden="1" w:unhideWhenUsed="1"/>
+    <w:lsdException w:name="Table Subtle 1" w:semiHidden="1" w:unhideWhenUsed="1"/>
     <w:lsdException w:name="Table Subtle 2" w:semiHidden="1" w:unhideWhenUsed="1"/>
     <w:lsdException w:name="Table Web 1" w:semiHidden="1" w:unhideWhenUsed="1"/>
+    <w:lsdException w:name="Table Web 2" w:semiHidden="1" w:unhideWhenUsed="1"/>
+    <w:lsdException w:name="Table Web 3" w:semiHidden="1" w:unhideWhenUsed="1"/>
     <w:lsdException w:name="Balloon Text" w:semiHidden="1" w:unhideWhenUsed="1"/>
     <w:lsdException w:name="Table Grid" w:uiPriority="39"/>
     <w:lsdException w:name="Table Theme" w:semiHidden="1" w:unhideWhenUsed="1"/>

</xml_diff>

<commit_message>
added further text on why female participants are discouraged to make changes on wikipedia and started working on article rejection issues regarding notability criteria being unfairly harsh to women
</commit_message>
<xml_diff>
--- a/Momo - Paper - Draft.docx
+++ b/Momo - Paper - Draft.docx
@@ -32,7 +32,19 @@
         <w:rPr>
           <w:lang w:val="en-US"/>
         </w:rPr>
-        <w:t xml:space="preserve"> A recent study by XYZ looked at GitHub, one of the most popular software repositories</w:t>
+        <w:t xml:space="preserve"> A recent study by </w:t>
+      </w:r>
+      <w:r>
+        <w:rPr>
+          <w:lang w:val="en-US"/>
+        </w:rPr>
+        <w:t xml:space="preserve">[CITE] </w:t>
+      </w:r>
+      <w:r>
+        <w:rPr>
+          <w:lang w:val="en-US"/>
+        </w:rPr>
+        <w:t>looked at GitHub, one of the most popular software repositories</w:t>
       </w:r>
       <w:r>
         <w:rPr>
@@ -46,14 +58,12 @@
         </w:rPr>
         <w:t xml:space="preserve">, to see if the effect can be seen by comparing pull requests between male and female contributors. A pull request happens when someone proposes changes on a software code repository that is being hosted on GitHub. The request can either be accepted or denied by the owners of the repository. The researchers found that the approval rates of pull requests, when made without revealing </w:t>
       </w:r>
-      <w:proofErr w:type="gramStart"/>
-      <w:r>
-        <w:rPr>
-          <w:lang w:val="en-US"/>
-        </w:rPr>
-        <w:t>ones</w:t>
-      </w:r>
-      <w:proofErr w:type="gramEnd"/>
+      <w:r>
+        <w:rPr>
+          <w:lang w:val="en-US"/>
+        </w:rPr>
+        <w:t>one’s</w:t>
+      </w:r>
       <w:r>
         <w:rPr>
           <w:lang w:val="en-US"/>
@@ -91,14 +101,12 @@
         </w:rPr>
         <w:t xml:space="preserve">Wikipedia, the largest encyclopedia mankind has ever created, also has a gender problem. Estimations about exact numbers are difficult to find but it is undisputed, that </w:t>
       </w:r>
-      <w:proofErr w:type="gramStart"/>
-      <w:r>
-        <w:rPr>
-          <w:lang w:val="en-US"/>
-        </w:rPr>
-        <w:t>the vast majority of</w:t>
-      </w:r>
-      <w:proofErr w:type="gramEnd"/>
+      <w:r>
+        <w:rPr>
+          <w:lang w:val="en-US"/>
+        </w:rPr>
+        <w:t>most</w:t>
+      </w:r>
       <w:r>
         <w:rPr>
           <w:lang w:val="en-US"/>
@@ -111,19 +119,30 @@
         </w:rPr>
         <w:t xml:space="preserve"> which has a severe impact on the acceptance rate regarding articles that are written about female figures. The resulting bias with respect to the variety of content is increasingly recognized leading to Wikipedia’s gender gap to be an </w:t>
       </w:r>
-      <w:proofErr w:type="gramStart"/>
-      <w:r>
-        <w:rPr>
-          <w:lang w:val="en-US"/>
-        </w:rPr>
-        <w:t>ever increasing</w:t>
-      </w:r>
-      <w:proofErr w:type="gramEnd"/>
-      <w:r>
-        <w:rPr>
-          <w:lang w:val="en-US"/>
-        </w:rPr>
-        <w:t xml:space="preserve"> topic of interest, drawing the attention of scholars of new media and similar fields. Discussing the systemic bias on Wikipedia is important as the platform poses the most powerful source of information worldwide. It is available in 275 languages and is being accessed by millions of people regularly. Many assistive devices and applications such as</w:t>
+      <w:r>
+        <w:rPr>
+          <w:lang w:val="en-US"/>
+        </w:rPr>
+        <w:t>ever-increasing</w:t>
+      </w:r>
+      <w:r>
+        <w:rPr>
+          <w:lang w:val="en-US"/>
+        </w:rPr>
+        <w:t xml:space="preserve"> topic of interest, drawing the attention of scholars of new media and similar fields.</w:t>
+      </w:r>
+    </w:p>
+    <w:p>
+      <w:pPr>
+        <w:rPr>
+          <w:lang w:val="en-US"/>
+        </w:rPr>
+      </w:pPr>
+      <w:r>
+        <w:rPr>
+          <w:lang w:val="en-US"/>
+        </w:rPr>
+        <w:t>Discussing the systemic bias on Wikipedia is important as the platform poses the most powerful source of information worldwide. It is available in 275 languages and is being accessed by millions of people regularly. Many assistive devices and applications such as</w:t>
       </w:r>
       <w:r>
         <w:rPr>
@@ -270,7 +289,13 @@
         <w:rPr>
           <w:lang w:val="en-US"/>
         </w:rPr>
-        <w:t>Considerations</w:t>
+        <w:t xml:space="preserve">Considerations and </w:t>
+      </w:r>
+      <w:r>
+        <w:rPr>
+          <w:lang w:val="en-US"/>
+        </w:rPr>
+        <w:t>Limitations</w:t>
       </w:r>
     </w:p>
     <w:p>
@@ -289,13 +314,37 @@
         <w:rPr>
           <w:lang w:val="en-US"/>
         </w:rPr>
-        <w:t xml:space="preserve"> A lot of studies in this area are user studies, which poses an issue in our specific case as it can be shown, that women are overall less likely to participate in user studies compared to men. </w:t>
-      </w:r>
-      <w:r>
-        <w:rPr>
-          <w:lang w:val="en-US"/>
-        </w:rPr>
-        <w:t>As an example, this phenomenon has an impact on the data used in Figure 1 as the underlying studies could be skewed accordingly. It therefore must be expected that numbers of female editors in Wikipedia, as shown in Figure 1, are even lower in practice.</w:t>
+        <w:t xml:space="preserve"> A lot of studies in this area are user studies, which poses an issue in our specific case as it can be shown</w:t>
+      </w:r>
+      <w:r>
+        <w:rPr>
+          <w:lang w:val="en-US"/>
+        </w:rPr>
+        <w:t xml:space="preserve"> [CITE]</w:t>
+      </w:r>
+      <w:r>
+        <w:rPr>
+          <w:lang w:val="en-US"/>
+        </w:rPr>
+        <w:t xml:space="preserve">, that women are overall less likely to participate in user studies compared to men. </w:t>
+      </w:r>
+      <w:r>
+        <w:rPr>
+          <w:lang w:val="en-US"/>
+        </w:rPr>
+        <w:t xml:space="preserve">As an example, this phenomenon has an impact on the data used in Figure 1 </w:t>
+      </w:r>
+      <w:r>
+        <w:rPr>
+          <w:lang w:val="en-US"/>
+        </w:rPr>
+        <w:t>since</w:t>
+      </w:r>
+      <w:r>
+        <w:rPr>
+          <w:lang w:val="en-US"/>
+        </w:rPr>
+        <w:t xml:space="preserve"> the underlying studies could be skewed accordingly.</w:t>
       </w:r>
     </w:p>
     <w:p>
@@ -309,14 +358,67 @@
         <w:rPr>
           <w:lang w:val="en-US"/>
         </w:rPr>
+        <w:t>Wikipedia</w:t>
+      </w:r>
+    </w:p>
+    <w:p>
+      <w:pPr>
+        <w:keepNext/>
+        <w:rPr>
+          <w:lang w:val="en-US"/>
+        </w:rPr>
+      </w:pPr>
+      <w:r>
+        <w:rPr>
+          <w:lang w:val="en-US"/>
+        </w:rPr>
+        <w:t xml:space="preserve">In the following we examine </w:t>
+      </w:r>
+      <w:r>
+        <w:rPr>
+          <w:lang w:val="en-US"/>
+        </w:rPr>
+        <w:t>several issues connected to Wikipedia’s gender gap and</w:t>
+      </w:r>
+      <w:r>
+        <w:rPr>
+          <w:lang w:val="en-US"/>
+        </w:rPr>
+        <w:t xml:space="preserve"> </w:t>
+      </w:r>
+      <w:r>
+        <w:rPr>
+          <w:lang w:val="en-US"/>
+        </w:rPr>
+        <w:t xml:space="preserve">different </w:t>
+      </w:r>
+      <w:r>
+        <w:rPr>
+          <w:lang w:val="en-US"/>
+        </w:rPr>
+        <w:t xml:space="preserve">reasons that are responsible for </w:t>
+      </w:r>
+      <w:r>
+        <w:rPr>
+          <w:lang w:val="en-US"/>
+        </w:rPr>
+        <w:t xml:space="preserve">the low contribution rates of female participants or the low </w:t>
+      </w:r>
+      <w:r>
+        <w:rPr>
+          <w:lang w:val="en-US"/>
+        </w:rPr>
         <w:lastRenderedPageBreak/>
-        <w:t>Wikipedia</w:t>
+        <w:t>acceptance rate regarding articles about women. We then also make suggestions on how to combat these issues effectively.</w:t>
       </w:r>
     </w:p>
     <w:p>
       <w:pPr>
         <w:keepNext/>
         <w:jc w:val="center"/>
+        <w:rPr>
+          <w:lang w:val="en-US"/>
+        </w:rPr>
       </w:pPr>
       <w:r>
         <w:rPr>
@@ -341,7 +443,7 @@
                     </pic:cNvPicPr>
                   </pic:nvPicPr>
                   <pic:blipFill>
-                    <a:blip r:embed="rId4">
+                    <a:blip r:embed="rId5">
                       <a:extLst>
                         <a:ext uri="{28A0092B-C50C-407E-A947-70E740481C1C}">
                           <a14:useLocalDpi xmlns:a14="http://schemas.microsoft.com/office/drawing/2010/main" val="0"/>
@@ -396,6 +498,20 @@
     </w:p>
     <w:p>
       <w:pPr>
+        <w:pStyle w:val="Heading2"/>
+        <w:rPr>
+          <w:lang w:val="en-US"/>
+        </w:rPr>
+      </w:pPr>
+      <w:r>
+        <w:rPr>
+          <w:lang w:val="en-US"/>
+        </w:rPr>
+        <w:t>Low proportions of female editors</w:t>
+      </w:r>
+    </w:p>
+    <w:p>
+      <w:pPr>
         <w:rPr>
           <w:lang w:val="en-US"/>
         </w:rPr>
@@ -428,34 +544,369 @@
         <w:rPr>
           <w:lang w:val="en-US"/>
         </w:rPr>
-        <w:t>even in the stronges</w:t>
+        <w:t xml:space="preserve">even in the strongest estimate. However, a positive trend can also be observed from </w:t>
+      </w:r>
+      <w:r>
+        <w:rPr>
+          <w:lang w:val="en-US"/>
+        </w:rPr>
+        <w:t xml:space="preserve">the year 2011 </w:t>
+      </w:r>
+      <w:r>
+        <w:rPr>
+          <w:lang w:val="en-US"/>
+        </w:rPr>
+        <w:t>onward</w:t>
+      </w:r>
+      <w:r>
+        <w:rPr>
+          <w:lang w:val="en-US"/>
+        </w:rPr>
+        <w:t>.</w:t>
+      </w:r>
+    </w:p>
+    <w:p>
+      <w:pPr>
+        <w:pStyle w:val="Heading2"/>
+        <w:rPr>
+          <w:lang w:val="en-US"/>
+        </w:rPr>
+      </w:pPr>
+      <w:r>
+        <w:rPr>
+          <w:lang w:val="en-US"/>
+        </w:rPr>
+        <w:t xml:space="preserve">Self-perception as a </w:t>
+      </w:r>
+      <w:r>
+        <w:rPr>
+          <w:lang w:val="en-US"/>
+        </w:rPr>
+        <w:t xml:space="preserve">major </w:t>
+      </w:r>
+      <w:r>
+        <w:rPr>
+          <w:lang w:val="en-US"/>
+        </w:rPr>
+        <w:t>cause for the gender gap</w:t>
+      </w:r>
+    </w:p>
+    <w:p>
+      <w:pPr>
+        <w:rPr>
+          <w:lang w:val="en-US"/>
+        </w:rPr>
+      </w:pPr>
+      <w:r>
+        <w:rPr>
+          <w:lang w:val="en-US"/>
+        </w:rPr>
+        <w:t>A characteristic with a particularly strong influence on the interest in participating in the processing of publicly accessible information is self-perception.</w:t>
+      </w:r>
+      <w:r>
+        <w:rPr>
+          <w:lang w:val="en-US"/>
+        </w:rPr>
+        <w:t xml:space="preserve"> Helgeson et al. [CITE] showed, that there are significant differences in self-perception and confidence between both genders. The reason for that is unknown. </w:t>
+      </w:r>
+      <w:r>
+        <w:rPr>
+          <w:lang w:val="en-US"/>
+        </w:rPr>
+        <w:t>This difference could be due to women being socialized to be less self-confident or that their experience</w:t>
+      </w:r>
+      <w:r>
+        <w:rPr>
+          <w:lang w:val="en-US"/>
+        </w:rPr>
+        <w:t>s</w:t>
+      </w:r>
+      <w:r>
+        <w:rPr>
+          <w:lang w:val="en-US"/>
+        </w:rPr>
+        <w:t xml:space="preserve"> lead them to become less self-confident, as the authors note, but this needs to be subject for further studies and investigations as the paper did not aim to find the cause for the discrepancy found.</w:t>
+      </w:r>
+    </w:p>
+    <w:p>
+      <w:pPr>
+        <w:rPr>
+          <w:lang w:val="en-US"/>
+        </w:rPr>
+      </w:pPr>
+      <w:r>
+        <w:rPr>
+          <w:lang w:val="en-US"/>
+        </w:rPr>
+        <w:t>Hinnosaar et al. [CITE] showed, that the gender gap in Wikipedia editing is, to a large share, because one’s belief about competence and draws parallels to the findings of Helgeson et al. [CITE]. These findings are supported by the studies of Collier &amp; Bear et al. [CITE] and Protonotarios &amp; Sarimpei et al. [CITE], but it can not be shown if the reasons for that lie within the internal structures of Wikipedia or if these are caused by external factors such as societal standards and expectations.</w:t>
+      </w:r>
+    </w:p>
+    <w:p>
+      <w:pPr>
+        <w:pStyle w:val="Heading2"/>
+        <w:rPr>
+          <w:lang w:val="en-US"/>
+        </w:rPr>
+      </w:pPr>
+      <w:r>
+        <w:rPr>
+          <w:lang w:val="en-US"/>
+        </w:rPr>
+        <w:t>The influence of conflicts on female contributions</w:t>
+      </w:r>
+    </w:p>
+    <w:p>
+      <w:pPr>
+        <w:rPr>
+          <w:lang w:val="en-US"/>
+        </w:rPr>
+      </w:pPr>
+      <w:r>
+        <w:rPr>
+          <w:lang w:val="en-US"/>
+        </w:rPr>
+        <w:t>Lam &amp; Uduwage [CITE] performed a variety of quantitative analyses on publicly available English Wikipedia articles and found, that new users, who could be publicly identified as female, were more likely to stop editing and leave Wikipedia when their edits were reverted. This poses an issue regarding the balance of equal representatives on Wikipedia since the number of female editors attempting to join Wikipedia is already very low.</w:t>
+      </w:r>
+      <w:r>
+        <w:rPr>
+          <w:lang w:val="en-US"/>
+        </w:rPr>
+        <w:t xml:space="preserve"> They also found that articles, where female editors dominated on the amount of contributions, had significantly more disagreements in discussions </w:t>
+      </w:r>
+      <w:r>
+        <w:rPr>
+          <w:lang w:val="en-US"/>
+        </w:rPr>
+        <w:lastRenderedPageBreak/>
+        <w:t>around edits than other articles [CITE SAME AS BEFORE]. Being subject to large amounts of conflicts causes discomfort and demotivation when it comes to editing other peoples work, since the editors fear to receive even more critical feedback and have their contributions being reverted.</w:t>
+      </w:r>
+    </w:p>
+    <w:p>
+      <w:pPr>
+        <w:pStyle w:val="Heading2"/>
+        <w:rPr>
+          <w:lang w:val="en-US"/>
+        </w:rPr>
+      </w:pPr>
+      <w:r>
+        <w:rPr>
+          <w:lang w:val="en-US"/>
+        </w:rPr>
+        <w:t>Article rejection due to notability criteria</w:t>
+      </w:r>
+    </w:p>
+    <w:p>
+      <w:pPr>
+        <w:rPr>
+          <w:lang w:val="en-US"/>
+        </w:rPr>
+      </w:pPr>
+      <w:r>
+        <w:rPr>
+          <w:lang w:val="en-US"/>
+        </w:rPr>
+        <w:t xml:space="preserve">Such sections can sometimes have very harsh criteria, so that the attempt to publish articles in the respective area often </w:t>
+      </w:r>
+      <w:r>
+        <w:rPr>
+          <w:lang w:val="en-US"/>
+        </w:rPr>
+        <w:t xml:space="preserve">gets rejected </w:t>
+      </w:r>
+      <w:r>
+        <w:rPr>
+          <w:lang w:val="en-US"/>
+        </w:rPr>
+        <w:t xml:space="preserve">for lack of fulfillment of </w:t>
+      </w:r>
+      <w:r>
+        <w:rPr>
+          <w:lang w:val="en-US"/>
+        </w:rPr>
+        <w:t xml:space="preserve">said </w:t>
+      </w:r>
+      <w:r>
+        <w:rPr>
+          <w:lang w:val="en-US"/>
+        </w:rPr>
+        <w:t>criteria.</w:t>
+      </w:r>
+      <w:r>
+        <w:rPr>
+          <w:lang w:val="en-US"/>
+        </w:rPr>
+        <w:t xml:space="preserve"> Wagner et al. [CITE] found, </w:t>
+      </w:r>
+      <w:r>
+        <w:rPr>
+          <w:lang w:val="en-US"/>
+        </w:rPr>
+        <w:t>that there are many sections in Wikipedia and in different languages where the criteria are unfavorable for interesting, female figures. This is the reason why many articles about women are rejected</w:t>
+      </w:r>
+      <w:r>
+        <w:rPr>
+          <w:lang w:val="en-US"/>
+        </w:rPr>
+        <w:t xml:space="preserve"> which further leads to discrepancies when it comes to the ratio of male to female representation regarding Wikipedia articles.</w:t>
+      </w:r>
+    </w:p>
+    <w:p>
+      <w:pPr>
+        <w:rPr>
+          <w:lang w:val="en-US"/>
+        </w:rPr>
+      </w:pPr>
+      <w:r>
+        <w:rPr>
+          <w:lang w:val="en-US"/>
+        </w:rPr>
+        <w:t xml:space="preserve">But Klein et al. [CITE] shows that this situation is getting considerably better as societal changes take place with the feminism movement gaining more traction and with public attention being drawn towards a more considerate behavior towards other genders. Initiatives such as meet-ups, talks and competitions with special emphasis on female participants show a net positive development when it comes to public perception and awareness towards </w:t>
+      </w:r>
+      <w:r>
+        <w:rPr>
+          <w:lang w:val="en-US"/>
+        </w:rPr>
+        <w:t xml:space="preserve">females and </w:t>
+      </w:r>
+      <w:r>
+        <w:rPr>
+          <w:lang w:val="en-US"/>
+        </w:rPr>
+        <w:t>women</w:t>
+      </w:r>
+      <w:r>
+        <w:rPr>
+          <w:lang w:val="en-US"/>
+        </w:rPr>
+        <w:t>’s</w:t>
+      </w:r>
+      <w:r>
+        <w:rPr>
+          <w:lang w:val="en-US"/>
+        </w:rPr>
+        <w:t xml:space="preserve"> rights </w:t>
+      </w:r>
+      <w:r>
+        <w:rPr>
+          <w:lang w:val="en-US"/>
+        </w:rPr>
+        <w:t xml:space="preserve">worldwide </w:t>
+      </w:r>
+      <w:r>
+        <w:rPr>
+          <w:lang w:val="en-US"/>
+        </w:rPr>
+        <w:t>fostering opportunities for women to overcome societal hurdles and gain equal access to positions within higher ranking institutions and well paid job opportunities. Such societal changes are strongly reflected within Wikipedia as well.</w:t>
+      </w:r>
+    </w:p>
+    <w:p>
+      <w:pPr>
+        <w:pStyle w:val="Heading2"/>
+        <w:rPr>
+          <w:lang w:val="en-US"/>
+        </w:rPr>
+      </w:pPr>
+      <w:r>
+        <w:rPr>
+          <w:lang w:val="en-US"/>
+        </w:rPr>
+        <w:t>How to combat the gender gap on Wikipedia</w:t>
+      </w:r>
+    </w:p>
+    <w:p>
+      <w:pPr>
+        <w:rPr>
+          <w:lang w:val="en-US"/>
+        </w:rPr>
+      </w:pPr>
+      <w:r>
+        <w:rPr>
+          <w:lang w:val="en-US"/>
+        </w:rPr>
+        <w:t>To prevent newcomers from being further scared off because of conflicts, Wikipedia editors must be more careful with their power to discard proposed changes. This aspect should be included in the Wikipedia guidelines and clearly emphasized. Proposed changes of positive intent should be encouraged by giving more thought to thanking users for their contributions. Such a reaction is also publicly visible and of great interpersonal importance. It can also strengthen the self-esteem of the users concerned, thereby improving the perception of the competence of newcomers. This in turn could be beneficial in terms of motivation to edit existing articles or to create new articles.</w:t>
+      </w:r>
+    </w:p>
+    <w:p>
+      <w:pPr>
+        <w:rPr>
+          <w:lang w:val="en-US"/>
+        </w:rPr>
+      </w:pPr>
+      <w:r>
+        <w:rPr>
+          <w:lang w:val="en-US"/>
+        </w:rPr>
+        <w:t xml:space="preserve">To further battle the gap, increasing efforts need to be put to invite women as contributors on Wikipedia. </w:t>
+      </w:r>
+      <w:r>
+        <w:rPr>
+          <w:lang w:val="en-US"/>
+        </w:rPr>
+        <w:t xml:space="preserve">This can be done through explicit information events that focus on women. There are independent associations around the world that are affiliated with the Wikimedia Foundation and promote Wikipedia's mission to facilitate the distribution of freely available information. One such </w:t>
+      </w:r>
+      <w:r>
+        <w:rPr>
+          <w:lang w:val="en-US"/>
+        </w:rPr>
+        <w:t>organization</w:t>
+      </w:r>
+      <w:r>
+        <w:rPr>
+          <w:lang w:val="en-US"/>
+        </w:rPr>
+        <w:t xml:space="preserve"> exists in Vienna, for example, and stages weekly open access information events where anyone can visit their office and learn how to write or edit articles on Wikipedia. Such associations need to put more effort into attracting the attention of women and encouraging their contributions, considering the use of direct and indirect marketing methods with appropriately targeted content.</w:t>
+      </w:r>
+      <w:r>
+        <w:rPr>
+          <w:lang w:val="en-US"/>
+        </w:rPr>
+        <w:t xml:space="preserve"> </w:t>
+      </w:r>
+      <w:r>
+        <w:rPr>
+          <w:lang w:val="en-US"/>
+        </w:rPr>
+        <w:t xml:space="preserve">In addition, opportunities could be created for women to </w:t>
+      </w:r>
+      <w:r>
+        <w:rPr>
+          <w:lang w:val="en-US"/>
+        </w:rPr>
+        <w:t>socialize</w:t>
+      </w:r>
+      <w:r>
+        <w:rPr>
+          <w:lang w:val="en-US"/>
+        </w:rPr>
+        <w:t xml:space="preserve"> with each other.</w:t>
+      </w:r>
+    </w:p>
+    <w:p>
+      <w:pPr>
+        <w:rPr>
+          <w:lang w:val="en-US"/>
+        </w:rPr>
+      </w:pPr>
+      <w:r>
+        <w:rPr>
+          <w:lang w:val="en-US"/>
+        </w:rPr>
+        <w:t>[TODO</w:t>
+      </w:r>
+      <w:r>
+        <w:rPr>
+          <w:lang w:val="en-US"/>
+        </w:rPr>
+        <w:t>: how to combat article rejection due to notability criteria</w:t>
+      </w:r>
+      <w:r>
+        <w:rPr>
+          <w:lang w:val="en-US"/>
+        </w:rPr>
+        <w:t>]</w:t>
       </w:r>
       <w:bookmarkStart w:id="0" w:name="_GoBack"/>
       <w:bookmarkEnd w:id="0"/>
-      <w:r>
-        <w:rPr>
-          <w:lang w:val="en-US"/>
-        </w:rPr>
-        <w:t xml:space="preserve">t estimate. However, a positive trend can also be observed from </w:t>
-      </w:r>
-      <w:r>
-        <w:rPr>
-          <w:lang w:val="en-US"/>
-        </w:rPr>
-        <w:t xml:space="preserve">the year 2011 </w:t>
-      </w:r>
-      <w:r>
-        <w:rPr>
-          <w:lang w:val="en-US"/>
-        </w:rPr>
-        <w:t>onward</w:t>
-      </w:r>
-      <w:r>
-        <w:rPr>
-          <w:lang w:val="en-US"/>
-        </w:rPr>
-        <w:t>.</w:t>
-      </w:r>
     </w:p>
     <w:sectPr>
       <w:pgSz w:w="11906" w:h="16838"/>
@@ -887,6 +1338,28 @@
       <w:szCs w:val="32"/>
     </w:rPr>
   </w:style>
+  <w:style w:type="paragraph" w:styleId="Heading2">
+    <w:name w:val="heading 2"/>
+    <w:basedOn w:val="Normal"/>
+    <w:next w:val="Normal"/>
+    <w:link w:val="Heading2Char"/>
+    <w:uiPriority w:val="9"/>
+    <w:unhideWhenUsed/>
+    <w:qFormat/>
+    <w:rsid w:val="00435CDB"/>
+    <w:pPr>
+      <w:keepNext/>
+      <w:keepLines/>
+      <w:spacing w:before="40" w:after="0"/>
+      <w:outlineLvl w:val="1"/>
+    </w:pPr>
+    <w:rPr>
+      <w:rFonts w:asciiTheme="majorHAnsi" w:eastAsiaTheme="majorEastAsia" w:hAnsiTheme="majorHAnsi" w:cstheme="majorBidi"/>
+      <w:color w:val="2E74B5" w:themeColor="accent1" w:themeShade="BF"/>
+      <w:sz w:val="26"/>
+      <w:szCs w:val="26"/>
+    </w:rPr>
+  </w:style>
   <w:style w:type="character" w:default="1" w:styleId="DefaultParagraphFont">
     <w:name w:val="Default Paragraph Font"/>
     <w:uiPriority w:val="1"/>
@@ -944,6 +1417,19 @@
       <w:color w:val="44546A" w:themeColor="text2"/>
       <w:sz w:val="18"/>
       <w:szCs w:val="18"/>
+    </w:rPr>
+  </w:style>
+  <w:style w:type="character" w:customStyle="1" w:styleId="Heading2Char">
+    <w:name w:val="Heading 2 Char"/>
+    <w:basedOn w:val="DefaultParagraphFont"/>
+    <w:link w:val="Heading2"/>
+    <w:uiPriority w:val="9"/>
+    <w:rsid w:val="00435CDB"/>
+    <w:rPr>
+      <w:rFonts w:asciiTheme="majorHAnsi" w:eastAsiaTheme="majorEastAsia" w:hAnsiTheme="majorHAnsi" w:cstheme="majorBidi"/>
+      <w:color w:val="2E74B5" w:themeColor="accent1" w:themeShade="BF"/>
+      <w:sz w:val="26"/>
+      <w:szCs w:val="26"/>
     </w:rPr>
   </w:style>
 </w:styles>
@@ -1208,4 +1694,16 @@
     </a:ext>
   </a:extLst>
 </a:theme>
+</file>
+
+<file path=customXml/item1.xml><?xml version="1.0" encoding="utf-8"?>
+<b:Sources xmlns:b="http://schemas.openxmlformats.org/officeDocument/2006/bibliography" xmlns="http://schemas.openxmlformats.org/officeDocument/2006/bibliography" SelectedStyle="\APASixthEditionOfficeOnline.xsl" StyleName="APA" Version="6"/>
+</file>
+
+<file path=customXml/itemProps1.xml><?xml version="1.0" encoding="utf-8"?>
+<ds:datastoreItem xmlns:ds="http://schemas.openxmlformats.org/officeDocument/2006/customXml" ds:itemID="{46E1AF67-01A8-4F98-A588-EBCC678DEC55}">
+  <ds:schemaRefs>
+    <ds:schemaRef ds:uri="http://schemas.openxmlformats.org/officeDocument/2006/bibliography"/>
+  </ds:schemaRefs>
+</ds:datastoreItem>
 </file>
</xml_diff>

<commit_message>
Created a presentation for our paper
</commit_message>
<xml_diff>
--- a/Momo - Paper - Draft.docx
+++ b/Momo - Paper - Draft.docx
@@ -634,11 +634,59 @@
           <w:lang w:val="en-US"/>
         </w:rPr>
       </w:pPr>
-      <w:r>
-        <w:rPr>
-          <w:lang w:val="en-US"/>
-        </w:rPr>
-        <w:t>Hinnosaar et al. [CITE] showed, that the gender gap in Wikipedia editing is, to a large share, because one’s belief about competence and draws parallels to the findings of Helgeson et al. [CITE]. These findings are supported by the studies of Collier &amp; Bear et al. [CITE] and Protonotarios &amp; Sarimpei et al. [CITE], but it can not be shown if the reasons for that lie within the internal structures of Wikipedia or if these are caused by external factors such as societal standards and expectations.</w:t>
+      <w:proofErr w:type="spellStart"/>
+      <w:r>
+        <w:rPr>
+          <w:lang w:val="en-US"/>
+        </w:rPr>
+        <w:t>Hinnosaar</w:t>
+      </w:r>
+      <w:proofErr w:type="spellEnd"/>
+      <w:r>
+        <w:rPr>
+          <w:lang w:val="en-US"/>
+        </w:rPr>
+        <w:t xml:space="preserve"> et al. [CITE] showed, that the gender gap in Wikipedia editing is, to a large share, because one’s belief about competence and draws parallels to the findings of Helgeson et al. [CITE]. These findings are supported by the studies of Collier &amp; Bear et al. [CITE] and </w:t>
+      </w:r>
+      <w:proofErr w:type="spellStart"/>
+      <w:r>
+        <w:rPr>
+          <w:lang w:val="en-US"/>
+        </w:rPr>
+        <w:t>Protonotarios</w:t>
+      </w:r>
+      <w:proofErr w:type="spellEnd"/>
+      <w:r>
+        <w:rPr>
+          <w:lang w:val="en-US"/>
+        </w:rPr>
+        <w:t xml:space="preserve"> &amp; </w:t>
+      </w:r>
+      <w:proofErr w:type="spellStart"/>
+      <w:r>
+        <w:rPr>
+          <w:lang w:val="en-US"/>
+        </w:rPr>
+        <w:t>Sarimpei</w:t>
+      </w:r>
+      <w:proofErr w:type="spellEnd"/>
+      <w:r>
+        <w:rPr>
+          <w:lang w:val="en-US"/>
+        </w:rPr>
+        <w:t xml:space="preserve"> et al. [CITE], but it </w:t>
+      </w:r>
+      <w:r>
+        <w:rPr>
+          <w:lang w:val="en-US"/>
+        </w:rPr>
+        <w:t>cannot</w:t>
+      </w:r>
+      <w:r>
+        <w:rPr>
+          <w:lang w:val="en-US"/>
+        </w:rPr>
+        <w:t xml:space="preserve"> be shown if the reasons for that lie within the internal structures of Wikipedia or if these are caused by external factors such as societal standards and expectations.</w:t>
       </w:r>
     </w:p>
     <w:p>
@@ -665,7 +713,35 @@
         <w:rPr>
           <w:lang w:val="en-US"/>
         </w:rPr>
-        <w:t>Lam &amp; Uduwage [CITE] performed a variety of quantitative analyses on publicly available English Wikipedia articles and found, that new users, who could be publicly identified as female, were more likely to stop editing and leave Wikipedia when their edits were reverted. This poses an issue regarding the balance of equal representatives on Wikipedia since the number of female editors attempting to join Wikipedia is already very low.</w:t>
+        <w:t xml:space="preserve">Lam &amp; </w:t>
+      </w:r>
+      <w:proofErr w:type="spellStart"/>
+      <w:r>
+        <w:rPr>
+          <w:lang w:val="en-US"/>
+        </w:rPr>
+        <w:t>Uduwage</w:t>
+      </w:r>
+      <w:proofErr w:type="spellEnd"/>
+      <w:r>
+        <w:rPr>
+          <w:lang w:val="en-US"/>
+        </w:rPr>
+        <w:t xml:space="preserve"> [CITE] performed a variety of quantitative analyses on publicly available English Wikipedia articles and found, that </w:t>
+      </w:r>
+      <w:bookmarkStart w:id="0" w:name="_GoBack"/>
+      <w:r>
+        <w:rPr>
+          <w:lang w:val="en-US"/>
+        </w:rPr>
+        <w:t xml:space="preserve">new </w:t>
+      </w:r>
+      <w:bookmarkEnd w:id="0"/>
+      <w:r>
+        <w:rPr>
+          <w:lang w:val="en-US"/>
+        </w:rPr>
+        <w:t>users, who could be publicly identified as female, were more likely to stop editing and leave Wikipedia when their edits were reverted. This poses an issue regarding the balance of equal representatives on Wikipedia since the number of female editors attempting to join Wikipedia is already very low.</w:t>
       </w:r>
       <w:r>
         <w:rPr>
@@ -678,7 +754,19 @@
           <w:lang w:val="en-US"/>
         </w:rPr>
         <w:lastRenderedPageBreak/>
-        <w:t>around edits than other articles [CITE SAME AS BEFORE]. Being subject to large amounts of conflicts causes discomfort and demotivation when it comes to editing other peoples work, since the editors fear to receive even more critical feedback and have their contributions being reverted.</w:t>
+        <w:t xml:space="preserve">around edits than other articles [CITE SAME AS BEFORE]. Being subject to large amounts of conflicts causes discomfort and demotivation when it comes to editing other </w:t>
+      </w:r>
+      <w:r>
+        <w:rPr>
+          <w:lang w:val="en-US"/>
+        </w:rPr>
+        <w:t>people’s</w:t>
+      </w:r>
+      <w:r>
+        <w:rPr>
+          <w:lang w:val="en-US"/>
+        </w:rPr>
+        <w:t xml:space="preserve"> work, since the editors fear to receive even more critical feedback and have their contributions being reverted.</w:t>
       </w:r>
     </w:p>
     <w:p>
@@ -705,7 +793,61 @@
         <w:rPr>
           <w:lang w:val="en-US"/>
         </w:rPr>
-        <w:t xml:space="preserve">Such sections can sometimes have very harsh criteria, so that the attempt to publish articles in the respective area often </w:t>
+        <w:t xml:space="preserve">Wikipedia consists of multiple categories for different types of topics. Although all articles seem to share a similar styling, they belong to different categories. A user can navigate through those categories and see lists of articles belonging to any selected category. For example, there is a category </w:t>
+      </w:r>
+      <w:r>
+        <w:rPr>
+          <w:lang w:val="en-US"/>
+        </w:rPr>
+        <w:t>on computer scientists, where a user can find various related lists of scientists such as lists by nationality.</w:t>
+      </w:r>
+      <w:r>
+        <w:rPr>
+          <w:lang w:val="en-US"/>
+        </w:rPr>
+        <w:t xml:space="preserve"> </w:t>
+      </w:r>
+      <w:r>
+        <w:rPr>
+          <w:lang w:val="en-US"/>
+        </w:rPr>
+        <w:t xml:space="preserve">Such </w:t>
+      </w:r>
+      <w:r>
+        <w:rPr>
+          <w:lang w:val="en-US"/>
+        </w:rPr>
+        <w:t>categories often have their own communities of editors that are active in the corresponding field who</w:t>
+      </w:r>
+      <w:r>
+        <w:rPr>
+          <w:lang w:val="en-US"/>
+        </w:rPr>
+        <w:t xml:space="preserve"> can sometimes </w:t>
+      </w:r>
+      <w:r>
+        <w:rPr>
+          <w:lang w:val="en-US"/>
+        </w:rPr>
+        <w:t xml:space="preserve">impose </w:t>
+      </w:r>
+      <w:r>
+        <w:rPr>
+          <w:lang w:val="en-US"/>
+        </w:rPr>
+        <w:t xml:space="preserve">very harsh </w:t>
+      </w:r>
+      <w:r>
+        <w:rPr>
+          <w:lang w:val="en-US"/>
+        </w:rPr>
+        <w:t xml:space="preserve">acceptance </w:t>
+      </w:r>
+      <w:r>
+        <w:rPr>
+          <w:lang w:val="en-US"/>
+        </w:rPr>
+        <w:t xml:space="preserve">criteria, so that the attempt to publish articles in the respective area often </w:t>
       </w:r>
       <w:r>
         <w:rPr>
@@ -717,7 +859,13 @@
         <w:rPr>
           <w:lang w:val="en-US"/>
         </w:rPr>
-        <w:t xml:space="preserve">for lack of fulfillment of </w:t>
+        <w:t>due to the</w:t>
+      </w:r>
+      <w:r>
+        <w:rPr>
+          <w:lang w:val="en-US"/>
+        </w:rPr>
+        <w:t xml:space="preserve"> lack of fulfillment of </w:t>
       </w:r>
       <w:r>
         <w:rPr>
@@ -741,7 +889,31 @@
         <w:rPr>
           <w:lang w:val="en-US"/>
         </w:rPr>
-        <w:t>that there are many sections in Wikipedia and in different languages where the criteria are unfavorable for interesting, female figures. This is the reason why many articles about women are rejected</w:t>
+        <w:t xml:space="preserve">that there are many </w:t>
+      </w:r>
+      <w:r>
+        <w:rPr>
+          <w:lang w:val="en-US"/>
+        </w:rPr>
+        <w:t>areas</w:t>
+      </w:r>
+      <w:r>
+        <w:rPr>
+          <w:lang w:val="en-US"/>
+        </w:rPr>
+        <w:t xml:space="preserve"> in Wikipedia where the criteria are unfavorable </w:t>
+      </w:r>
+      <w:r>
+        <w:rPr>
+          <w:lang w:val="en-US"/>
+        </w:rPr>
+        <w:t xml:space="preserve">towards </w:t>
+      </w:r>
+      <w:r>
+        <w:rPr>
+          <w:lang w:val="en-US"/>
+        </w:rPr>
+        <w:t>female figures. This is the reason why many articles about women are rejected</w:t>
       </w:r>
       <w:r>
         <w:rPr>
@@ -842,19 +1014,7 @@
         <w:rPr>
           <w:lang w:val="en-US"/>
         </w:rPr>
-        <w:t xml:space="preserve">This can be done through explicit information events that focus on women. There are independent associations around the world that are affiliated with the Wikimedia Foundation and promote Wikipedia's mission to facilitate the distribution of freely available information. One such </w:t>
-      </w:r>
-      <w:r>
-        <w:rPr>
-          <w:lang w:val="en-US"/>
-        </w:rPr>
-        <w:t>organization</w:t>
-      </w:r>
-      <w:r>
-        <w:rPr>
-          <w:lang w:val="en-US"/>
-        </w:rPr>
-        <w:t xml:space="preserve"> exists in Vienna, for example, and stages weekly open access information events where anyone can visit their office and learn how to write or edit articles on Wikipedia. Such associations need to put more effort into attracting the attention of women and encouraging their contributions, considering the use of direct and indirect marketing methods with appropriately targeted content.</w:t>
+        <w:t>This can be done through explicit information events that focus on women. There are independent associations around the world that are affiliated with the Wikimedia Foundation and promote Wikipedia's mission to facilitate the distribution of freely available information. One such organization exists in Vienna, for example, and stages weekly open access information events where anyone can visit their office and learn how to write or edit articles on Wikipedia. Such associations need to put more effort into attracting the attention of women and encouraging their contributions, considering the use of direct and indirect marketing methods with appropriately targeted content.</w:t>
       </w:r>
       <w:r>
         <w:rPr>
@@ -866,19 +1026,7 @@
         <w:rPr>
           <w:lang w:val="en-US"/>
         </w:rPr>
-        <w:t xml:space="preserve">In addition, opportunities could be created for women to </w:t>
-      </w:r>
-      <w:r>
-        <w:rPr>
-          <w:lang w:val="en-US"/>
-        </w:rPr>
-        <w:t>socialize</w:t>
-      </w:r>
-      <w:r>
-        <w:rPr>
-          <w:lang w:val="en-US"/>
-        </w:rPr>
-        <w:t xml:space="preserve"> with each other.</w:t>
+        <w:t>In addition, opportunities could be created for women to socialize with each other.</w:t>
       </w:r>
     </w:p>
     <w:p>
@@ -905,8 +1053,6 @@
         </w:rPr>
         <w:t>]</w:t>
       </w:r>
-      <w:bookmarkStart w:id="0" w:name="_GoBack"/>
-      <w:bookmarkEnd w:id="0"/>
     </w:p>
     <w:sectPr>
       <w:pgSz w:w="11906" w:h="16838"/>
@@ -1701,7 +1847,7 @@
 </file>
 
 <file path=customXml/itemProps1.xml><?xml version="1.0" encoding="utf-8"?>
-<ds:datastoreItem xmlns:ds="http://schemas.openxmlformats.org/officeDocument/2006/customXml" ds:itemID="{46E1AF67-01A8-4F98-A588-EBCC678DEC55}">
+<ds:datastoreItem xmlns:ds="http://schemas.openxmlformats.org/officeDocument/2006/customXml" ds:itemID="{715FFE0A-EC39-4F34-8A65-8E63DEBF5E49}">
   <ds:schemaRefs>
     <ds:schemaRef ds:uri="http://schemas.openxmlformats.org/officeDocument/2006/bibliography"/>
   </ds:schemaRefs>

</xml_diff>

<commit_message>
Wrote more content on Wikipedia's gender gap. Rewrote my draft into the latex template
</commit_message>
<xml_diff>
--- a/Momo - Paper - Draft.docx
+++ b/Momo - Paper - Draft.docx
@@ -526,7 +526,33 @@
         <w:rPr>
           <w:lang w:val="en-US"/>
         </w:rPr>
-        <w:t xml:space="preserve">We analyzed the results of those studies to see how the ratios have changed over time. We found that women </w:t>
+        <w:t>We analyzed the results of those studies to see how the ratios have changed over time.</w:t>
+      </w:r>
+      <w:r>
+        <w:rPr>
+          <w:lang w:val="en-US"/>
+        </w:rPr>
+        <w:t xml:space="preserve"> </w:t>
+      </w:r>
+      <w:bookmarkStart w:id="0" w:name="_GoBack"/>
+      <w:r>
+        <w:rPr>
+          <w:lang w:val="en-US"/>
+        </w:rPr>
+        <w:t>Our results can be seen in Figure 1.</w:t>
+      </w:r>
+      <w:r>
+        <w:rPr>
+          <w:lang w:val="en-US"/>
+        </w:rPr>
+        <w:t xml:space="preserve"> </w:t>
+      </w:r>
+      <w:bookmarkEnd w:id="0"/>
+      <w:r>
+        <w:rPr>
+          <w:lang w:val="en-US"/>
+        </w:rPr>
+        <w:t xml:space="preserve">We found that women </w:t>
       </w:r>
       <w:r>
         <w:rPr>
@@ -544,7 +570,19 @@
         <w:rPr>
           <w:lang w:val="en-US"/>
         </w:rPr>
-        <w:t xml:space="preserve">even in the strongest estimate. However, a positive trend can also be observed from </w:t>
+        <w:t>even in the strongest estimate</w:t>
+      </w:r>
+      <w:r>
+        <w:rPr>
+          <w:lang w:val="en-US"/>
+        </w:rPr>
+        <w:t xml:space="preserve"> with 22% of editors being women in 2013</w:t>
+      </w:r>
+      <w:r>
+        <w:rPr>
+          <w:lang w:val="en-US"/>
+        </w:rPr>
+        <w:t xml:space="preserve">. However, a positive trend can also be observed from </w:t>
       </w:r>
       <w:r>
         <w:rPr>
@@ -686,7 +724,19 @@
         <w:rPr>
           <w:lang w:val="en-US"/>
         </w:rPr>
-        <w:t xml:space="preserve"> be shown if the reasons for that lie within the internal structures of Wikipedia or if these are caused by external factors such as societal standards and expectations.</w:t>
+        <w:t xml:space="preserve"> be shown if the reasons for that lie within the internal structures of Wikipedia</w:t>
+      </w:r>
+      <w:r>
+        <w:rPr>
+          <w:lang w:val="en-US"/>
+        </w:rPr>
+        <w:t xml:space="preserve">, such as sexism within the Wikipedia community, </w:t>
+      </w:r>
+      <w:r>
+        <w:rPr>
+          <w:lang w:val="en-US"/>
+        </w:rPr>
+        <w:t>or if these are caused by external factors such as societal standards and expectations.</w:t>
       </w:r>
     </w:p>
     <w:p>
@@ -727,34 +777,20 @@
         <w:rPr>
           <w:lang w:val="en-US"/>
         </w:rPr>
-        <w:t xml:space="preserve"> [CITE] performed a variety of quantitative analyses on publicly available English Wikipedia articles and found, that </w:t>
-      </w:r>
-      <w:bookmarkStart w:id="0" w:name="_GoBack"/>
-      <w:r>
-        <w:rPr>
-          <w:lang w:val="en-US"/>
-        </w:rPr>
-        <w:t xml:space="preserve">new </w:t>
-      </w:r>
-      <w:bookmarkEnd w:id="0"/>
-      <w:r>
-        <w:rPr>
-          <w:lang w:val="en-US"/>
-        </w:rPr>
-        <w:t>users, who could be publicly identified as female, were more likely to stop editing and leave Wikipedia when their edits were reverted. This poses an issue regarding the balance of equal representatives on Wikipedia since the number of female editors attempting to join Wikipedia is already very low.</w:t>
-      </w:r>
-      <w:r>
-        <w:rPr>
-          <w:lang w:val="en-US"/>
-        </w:rPr>
-        <w:t xml:space="preserve"> They also found that articles, where female editors dominated on the amount of contributions, had significantly more disagreements in discussions </w:t>
+        <w:t xml:space="preserve"> [CITE] performed a variety of quantitative analyses on publicly available English Wikipedia articles and found, that new users, who could be publicly identified as female, were more likely to stop editing and leave Wikipedia when their edits were reverted. This poses an issue regarding the balance of equal representatives on Wikipedia since the number of female editors </w:t>
       </w:r>
       <w:r>
         <w:rPr>
           <w:lang w:val="en-US"/>
         </w:rPr>
         <w:lastRenderedPageBreak/>
-        <w:t xml:space="preserve">around edits than other articles [CITE SAME AS BEFORE]. Being subject to large amounts of conflicts causes discomfort and demotivation when it comes to editing other </w:t>
+        <w:t>attempting to join Wikipedia is already very low.</w:t>
+      </w:r>
+      <w:r>
+        <w:rPr>
+          <w:lang w:val="en-US"/>
+        </w:rPr>
+        <w:t xml:space="preserve"> They also found that articles, where female editors dominated on the amount of contributions, had significantly more disagreements in discussions around edits than other articles [CITE SAME AS BEFORE]. Being subject to large amounts of conflicts causes discomfort and demotivation when it comes to editing other </w:t>
       </w:r>
       <w:r>
         <w:rPr>
@@ -982,6 +1018,130 @@
         <w:rPr>
           <w:lang w:val="en-US"/>
         </w:rPr>
+        <w:t>Content d</w:t>
+      </w:r>
+      <w:r>
+        <w:rPr>
+          <w:lang w:val="en-US"/>
+        </w:rPr>
+        <w:t>ifferences between articles about men and women</w:t>
+      </w:r>
+    </w:p>
+    <w:p>
+      <w:pPr>
+        <w:rPr>
+          <w:lang w:val="en-US"/>
+        </w:rPr>
+      </w:pPr>
+      <w:r>
+        <w:rPr>
+          <w:lang w:val="en-US"/>
+        </w:rPr>
+        <w:t>Wikipedia allows to link to other articles in the text of an article. This simplifies explanations of terms and connects coherent, relevant information without packing everything into one page and losing the overview.</w:t>
+      </w:r>
+      <w:r>
+        <w:rPr>
+          <w:lang w:val="en-US"/>
+        </w:rPr>
+        <w:t xml:space="preserve"> Wagner et al. [CITE] found, that these internal links within articles about women frequently lead to articles about men</w:t>
+      </w:r>
+      <w:r>
+        <w:rPr>
+          <w:lang w:val="en-US"/>
+        </w:rPr>
+        <w:t xml:space="preserve"> while in comparison, men who are interlinked to women very often lack such internal Wikipedia links to the articles of the corresponding women. This makes it look as if it is women who are usually related to men and not the other way around.</w:t>
+      </w:r>
+      <w:r>
+        <w:rPr>
+          <w:lang w:val="en-US"/>
+        </w:rPr>
+        <w:t xml:space="preserve"> Relating to this issue, </w:t>
+      </w:r>
+      <w:proofErr w:type="spellStart"/>
+      <w:r>
+        <w:rPr>
+          <w:lang w:val="en-US"/>
+        </w:rPr>
+        <w:t>Graells</w:t>
+      </w:r>
+      <w:proofErr w:type="spellEnd"/>
+      <w:r>
+        <w:rPr>
+          <w:lang w:val="en-US"/>
+        </w:rPr>
+        <w:t xml:space="preserve">-Garrido et al. [CITE] found, that articles about women include the </w:t>
+      </w:r>
+      <w:r>
+        <w:rPr>
+          <w:i/>
+          <w:iCs/>
+          <w:lang w:val="en-US"/>
+        </w:rPr>
+        <w:t>spouse</w:t>
+      </w:r>
+      <w:r>
+        <w:rPr>
+          <w:lang w:val="en-US"/>
+        </w:rPr>
+        <w:t xml:space="preserve"> attribute with reference to the person significantly more often than articles about men do.</w:t>
+      </w:r>
+      <w:r>
+        <w:rPr>
+          <w:lang w:val="en-US"/>
+        </w:rPr>
+        <w:t xml:space="preserve"> Recommendation and search algorithms depend on strong connections between Wikipedia articles and the lack of those can lead to women being discriminated when it comes to ranking articles regarding their notability.</w:t>
+      </w:r>
+    </w:p>
+    <w:p>
+      <w:pPr>
+        <w:rPr>
+          <w:lang w:val="en-US"/>
+        </w:rPr>
+      </w:pPr>
+      <w:r>
+        <w:rPr>
+          <w:lang w:val="en-US"/>
+        </w:rPr>
+        <w:t xml:space="preserve">Even the language used within articles compared between men and women is different. Wagner et. al and </w:t>
+      </w:r>
+      <w:proofErr w:type="spellStart"/>
+      <w:r>
+        <w:rPr>
+          <w:lang w:val="en-US"/>
+        </w:rPr>
+        <w:t>Graells</w:t>
+      </w:r>
+      <w:proofErr w:type="spellEnd"/>
+      <w:r>
+        <w:rPr>
+          <w:lang w:val="en-US"/>
+        </w:rPr>
+        <w:t>-</w:t>
+      </w:r>
+      <w:r>
+        <w:rPr>
+          <w:lang w:val="en-US"/>
+        </w:rPr>
+        <w:t xml:space="preserve">Garrido </w:t>
+      </w:r>
+      <w:r>
+        <w:rPr>
+          <w:lang w:val="en-US"/>
+        </w:rPr>
+        <w:t>et al. both showed that articles about women contain significantly more information about relationship and family issues than articles about men do. This may be due to societal issues such as women often being related to the home domain and relationship domain.</w:t>
+      </w:r>
+    </w:p>
+    <w:p>
+      <w:pPr>
+        <w:pStyle w:val="Heading2"/>
+        <w:rPr>
+          <w:lang w:val="en-US"/>
+        </w:rPr>
+      </w:pPr>
+      <w:r>
+        <w:rPr>
+          <w:lang w:val="en-US"/>
+        </w:rPr>
         <w:t>How to combat the gender gap on Wikipedia</w:t>
       </w:r>
     </w:p>
@@ -995,7 +1155,14 @@
         <w:rPr>
           <w:lang w:val="en-US"/>
         </w:rPr>
-        <w:t>To prevent newcomers from being further scared off because of conflicts, Wikipedia editors must be more careful with their power to discard proposed changes. This aspect should be included in the Wikipedia guidelines and clearly emphasized. Proposed changes of positive intent should be encouraged by giving more thought to thanking users for their contributions. Such a reaction is also publicly visible and of great interpersonal importance. It can also strengthen the self-esteem of the users concerned, thereby improving the perception of the competence of newcomers. This in turn could be beneficial in terms of motivation to edit existing articles or to create new articles.</w:t>
+        <w:t xml:space="preserve">To prevent newcomers from being further scared off because of conflicts, Wikipedia editors must be more careful with their power to discard proposed changes. This aspect should be included in the Wikipedia guidelines and clearly emphasized. Proposed changes of positive intent should be encouraged by giving more thought to thanking users for their contributions. Such a reaction is also publicly visible and of great interpersonal importance. It can also strengthen the self-esteem of the </w:t>
+      </w:r>
+      <w:r>
+        <w:rPr>
+          <w:lang w:val="en-US"/>
+        </w:rPr>
+        <w:lastRenderedPageBreak/>
+        <w:t>users concerned, thereby improving the perception of the competence of newcomers. This in turn could be beneficial in terms of motivation to edit existing articles or to create new articles.</w:t>
       </w:r>
     </w:p>
     <w:p>
@@ -1039,19 +1206,86 @@
         <w:rPr>
           <w:lang w:val="en-US"/>
         </w:rPr>
-        <w:t>[TODO</w:t>
-      </w:r>
-      <w:r>
-        <w:rPr>
-          <w:lang w:val="en-US"/>
-        </w:rPr>
-        <w:t>: how to combat article rejection due to notability criteria</w:t>
-      </w:r>
-      <w:r>
-        <w:rPr>
-          <w:lang w:val="en-US"/>
-        </w:rPr>
-        <w:t>]</w:t>
+        <w:t xml:space="preserve">When it comes to notability criteria, editors need to double check their stance on the importance of such figures. </w:t>
+      </w:r>
+      <w:r>
+        <w:rPr>
+          <w:lang w:val="en-US"/>
+        </w:rPr>
+        <w:t xml:space="preserve">It often happens that women who have made meaningful achievements within their communities and therefore are of great value to recognized groups of people do not receive </w:t>
+      </w:r>
+      <w:r>
+        <w:rPr>
+          <w:lang w:val="en-US"/>
+        </w:rPr>
+        <w:t xml:space="preserve">equal </w:t>
+      </w:r>
+      <w:r>
+        <w:rPr>
+          <w:lang w:val="en-US"/>
+        </w:rPr>
+        <w:t xml:space="preserve">recognition from the Wikipedia community, even though </w:t>
+      </w:r>
+      <w:r>
+        <w:rPr>
+          <w:lang w:val="en-US"/>
+        </w:rPr>
+        <w:t xml:space="preserve">their achievements are often recognized as being important and </w:t>
+      </w:r>
+      <w:r>
+        <w:rPr>
+          <w:lang w:val="en-US"/>
+        </w:rPr>
+        <w:t xml:space="preserve">can be verified by trustworthy primary and secondary literature and </w:t>
+      </w:r>
+      <w:r>
+        <w:rPr>
+          <w:lang w:val="en-US"/>
+        </w:rPr>
+        <w:t xml:space="preserve">other </w:t>
+      </w:r>
+      <w:r>
+        <w:rPr>
+          <w:lang w:val="en-US"/>
+        </w:rPr>
+        <w:t>sources.</w:t>
+      </w:r>
+      <w:r>
+        <w:rPr>
+          <w:lang w:val="en-US"/>
+        </w:rPr>
+        <w:t xml:space="preserve"> </w:t>
+      </w:r>
+      <w:r>
+        <w:rPr>
+          <w:lang w:val="en-US"/>
+        </w:rPr>
+        <w:t xml:space="preserve">This needs to be discussed and considered by editors of different sections </w:t>
+      </w:r>
+      <w:r>
+        <w:rPr>
+          <w:lang w:val="en-US"/>
+        </w:rPr>
+        <w:t xml:space="preserve">and categories </w:t>
+      </w:r>
+      <w:r>
+        <w:rPr>
+          <w:lang w:val="en-US"/>
+        </w:rPr>
+        <w:t>within Wikipedia.</w:t>
+      </w:r>
+    </w:p>
+    <w:p>
+      <w:pPr>
+        <w:rPr>
+          <w:lang w:val="en-US"/>
+        </w:rPr>
+      </w:pPr>
+      <w:r>
+        <w:rPr>
+          <w:lang w:val="en-US"/>
+        </w:rPr>
+        <w:t>Articles about women, especially historic figures, need to be revised and added. As an example, Wikipedia lacks a lot of data about women from the 1940s to 1950s and existing articles suffer a lot from historic biases since the sources used were already biased. This requires serious investigative efforts to obtaining the facts and curate the information into Wikipedia.</w:t>
       </w:r>
     </w:p>
     <w:sectPr>
@@ -1847,7 +2081,7 @@
 </file>
 
 <file path=customXml/itemProps1.xml><?xml version="1.0" encoding="utf-8"?>
-<ds:datastoreItem xmlns:ds="http://schemas.openxmlformats.org/officeDocument/2006/customXml" ds:itemID="{715FFE0A-EC39-4F34-8A65-8E63DEBF5E49}">
+<ds:datastoreItem xmlns:ds="http://schemas.openxmlformats.org/officeDocument/2006/customXml" ds:itemID="{742C7AE8-D8DA-49A6-8473-0440C8BEC113}">
   <ds:schemaRefs>
     <ds:schemaRef ds:uri="http://schemas.openxmlformats.org/officeDocument/2006/bibliography"/>
   </ds:schemaRefs>

</xml_diff>

<commit_message>
Wrote a draft on suggested language when writing wiki articles. I need to review this propperly though
</commit_message>
<xml_diff>
--- a/Momo - Paper - Draft.docx
+++ b/Momo - Paper - Draft.docx
@@ -1,6 +1,6 @@
 
 <file path=word/document.xml><?xml version="1.0" encoding="utf-8"?>
-<w:document xmlns:wpc="http://schemas.microsoft.com/office/word/2010/wordprocessingCanvas" xmlns:cx="http://schemas.microsoft.com/office/drawing/2014/chartex" xmlns:cx1="http://schemas.microsoft.com/office/drawing/2015/9/8/chartex" xmlns:cx2="http://schemas.microsoft.com/office/drawing/2015/10/21/chartex" xmlns:cx3="http://schemas.microsoft.com/office/drawing/2016/5/9/chartex" xmlns:cx4="http://schemas.microsoft.com/office/drawing/2016/5/10/chartex" xmlns:cx5="http://schemas.microsoft.com/office/drawing/2016/5/11/chartex" xmlns:cx6="http://schemas.microsoft.com/office/drawing/2016/5/12/chartex" xmlns:cx7="http://schemas.microsoft.com/office/drawing/2016/5/13/chartex" xmlns:cx8="http://schemas.microsoft.com/office/drawing/2016/5/14/chartex" xmlns:mc="http://schemas.openxmlformats.org/markup-compatibility/2006" xmlns:aink="http://schemas.microsoft.com/office/drawing/2016/ink" xmlns:am3d="http://schemas.microsoft.com/office/drawing/2017/model3d" xmlns:o="urn:schemas-microsoft-com:office:office" xmlns:r="http://schemas.openxmlformats.org/officeDocument/2006/relationships" xmlns:m="http://schemas.openxmlformats.org/officeDocument/2006/math" xmlns:v="urn:schemas-microsoft-com:vml" xmlns:wp14="http://schemas.microsoft.com/office/word/2010/wordprocessingDrawing" xmlns:wp="http://schemas.openxmlformats.org/drawingml/2006/wordprocessingDrawing" xmlns:w10="urn:schemas-microsoft-com:office:word" xmlns:w="http://schemas.openxmlformats.org/wordprocessingml/2006/main" xmlns:w14="http://schemas.microsoft.com/office/word/2010/wordml" xmlns:w15="http://schemas.microsoft.com/office/word/2012/wordml" xmlns:w16cid="http://schemas.microsoft.com/office/word/2016/wordml/cid" xmlns:w16se="http://schemas.microsoft.com/office/word/2015/wordml/symex" xmlns:wpg="http://schemas.microsoft.com/office/word/2010/wordprocessingGroup" xmlns:wpi="http://schemas.microsoft.com/office/word/2010/wordprocessingInk" xmlns:wne="http://schemas.microsoft.com/office/word/2006/wordml" xmlns:wps="http://schemas.microsoft.com/office/word/2010/wordprocessingShape" mc:Ignorable="w14 w15 w16se w16cid wp14">
+<w:document xmlns:wpc="http://schemas.microsoft.com/office/word/2010/wordprocessingCanvas" xmlns:cx="http://schemas.microsoft.com/office/drawing/2014/chartex" xmlns:cx1="http://schemas.microsoft.com/office/drawing/2015/9/8/chartex" xmlns:mc="http://schemas.openxmlformats.org/markup-compatibility/2006" xmlns:o="urn:schemas-microsoft-com:office:office" xmlns:r="http://schemas.openxmlformats.org/officeDocument/2006/relationships" xmlns:m="http://schemas.openxmlformats.org/officeDocument/2006/math" xmlns:v="urn:schemas-microsoft-com:vml" xmlns:wp14="http://schemas.microsoft.com/office/word/2010/wordprocessingDrawing" xmlns:wp="http://schemas.openxmlformats.org/drawingml/2006/wordprocessingDrawing" xmlns:w10="urn:schemas-microsoft-com:office:word" xmlns:w="http://schemas.openxmlformats.org/wordprocessingml/2006/main" xmlns:w14="http://schemas.microsoft.com/office/word/2010/wordml" xmlns:w15="http://schemas.microsoft.com/office/word/2012/wordml" xmlns:w16se="http://schemas.microsoft.com/office/word/2015/wordml/symex" xmlns:wpg="http://schemas.microsoft.com/office/word/2010/wordprocessingGroup" xmlns:wpi="http://schemas.microsoft.com/office/word/2010/wordprocessingInk" xmlns:wne="http://schemas.microsoft.com/office/word/2006/wordml" xmlns:wps="http://schemas.microsoft.com/office/word/2010/wordprocessingShape" mc:Ignorable="w14 w15 w16se wp14">
   <w:body>
     <w:p>
       <w:pPr>
@@ -423,7 +423,7 @@
       <w:r>
         <w:rPr>
           <w:noProof/>
-          <w:lang w:val="en-US"/>
+          <w:lang w:eastAsia="de-AT"/>
         </w:rPr>
         <w:drawing>
           <wp:inline distT="0" distB="0" distL="0" distR="0" wp14:anchorId="343B1FE0" wp14:editId="5B42AD8A">
@@ -532,27 +532,13 @@
         <w:rPr>
           <w:lang w:val="en-US"/>
         </w:rPr>
-        <w:t xml:space="preserve"> </w:t>
-      </w:r>
-      <w:bookmarkStart w:id="0" w:name="_GoBack"/>
-      <w:r>
-        <w:rPr>
-          <w:lang w:val="en-US"/>
-        </w:rPr>
-        <w:t>Our results can be seen in Figure 1.</w:t>
-      </w:r>
-      <w:r>
-        <w:rPr>
-          <w:lang w:val="en-US"/>
-        </w:rPr>
-        <w:t xml:space="preserve"> </w:t>
-      </w:r>
-      <w:bookmarkEnd w:id="0"/>
-      <w:r>
-        <w:rPr>
-          <w:lang w:val="en-US"/>
-        </w:rPr>
-        <w:t xml:space="preserve">We found that women </w:t>
+        <w:t xml:space="preserve"> Our results can be seen in Figure 1.</w:t>
+      </w:r>
+      <w:r>
+        <w:rPr>
+          <w:lang w:val="en-US"/>
+        </w:rPr>
+        <w:t xml:space="preserve"> We found that women </w:t>
       </w:r>
       <w:r>
         <w:rPr>
@@ -1062,14 +1048,14 @@
         <w:rPr>
           <w:lang w:val="en-US"/>
         </w:rPr>
-        <w:t>Graells</w:t>
+        <w:t>Graells-Garrido</w:t>
       </w:r>
       <w:proofErr w:type="spellEnd"/>
       <w:r>
         <w:rPr>
           <w:lang w:val="en-US"/>
         </w:rPr>
-        <w:t xml:space="preserve">-Garrido et al. [CITE] found, that articles about women include the </w:t>
+        <w:t xml:space="preserve"> et al. [CITE] found, that articles about women include the </w:t>
       </w:r>
       <w:r>
         <w:rPr>
@@ -1109,26 +1095,14 @@
         <w:rPr>
           <w:lang w:val="en-US"/>
         </w:rPr>
-        <w:t>Graells</w:t>
+        <w:t>Graells-Garrido</w:t>
       </w:r>
       <w:proofErr w:type="spellEnd"/>
       <w:r>
         <w:rPr>
           <w:lang w:val="en-US"/>
         </w:rPr>
-        <w:t>-</w:t>
-      </w:r>
-      <w:r>
-        <w:rPr>
-          <w:lang w:val="en-US"/>
-        </w:rPr>
-        <w:t xml:space="preserve">Garrido </w:t>
-      </w:r>
-      <w:r>
-        <w:rPr>
-          <w:lang w:val="en-US"/>
-        </w:rPr>
-        <w:t>et al. both showed that articles about women contain significantly more information about relationship and family issues than articles about men do. This may be due to societal issues such as women often being related to the home domain and relationship domain.</w:t>
+        <w:t xml:space="preserve"> et al. both showed that articles about women contain significantly more information about relationship and family issues than articles about men do. This may be due to societal issues such as women often being related to the home domain and relationship domain.</w:t>
       </w:r>
     </w:p>
     <w:p>
@@ -1287,6 +1261,98 @@
         </w:rPr>
         <w:t>Articles about women, especially historic figures, need to be revised and added. As an example, Wikipedia lacks a lot of data about women from the 1940s to 1950s and existing articles suffer a lot from historic biases since the sources used were already biased. This requires serious investigative efforts to obtaining the facts and curate the information into Wikipedia.</w:t>
       </w:r>
+    </w:p>
+    <w:p>
+      <w:pPr>
+        <w:pStyle w:val="Title"/>
+        <w:rPr>
+          <w:lang w:val="en-US"/>
+        </w:rPr>
+      </w:pPr>
+      <w:r>
+        <w:rPr>
+          <w:lang w:val="en-US"/>
+        </w:rPr>
+        <w:t>Language</w:t>
+      </w:r>
+    </w:p>
+    <w:p>
+      <w:pPr>
+        <w:rPr>
+          <w:lang w:val="en-US"/>
+        </w:rPr>
+      </w:pPr>
+      <w:r>
+        <w:rPr>
+          <w:lang w:val="en-US"/>
+        </w:rPr>
+        <w:t xml:space="preserve">The social influence of Wikipedia is undisputed. It is important to help raise public awareness and make people sensitive to the various forms of discrimination. This includes discrimination through language, including that used to write or edit articles on Wikipedia. Stereotypes and prejudices are made about women in all areas of life and social environments. This discriminatory use of language takes place in everyday conversations, in the media, in textbooks, on the </w:t>
+      </w:r>
+      <w:proofErr w:type="spellStart"/>
+      <w:r>
+        <w:rPr>
+          <w:lang w:val="en-US"/>
+        </w:rPr>
+        <w:t>labour</w:t>
+      </w:r>
+      <w:proofErr w:type="spellEnd"/>
+      <w:r>
+        <w:rPr>
+          <w:lang w:val="en-US"/>
+        </w:rPr>
+        <w:t xml:space="preserve"> market, etc. and is accepted, used and passed on, consciously or unconsciously, reflected or </w:t>
+      </w:r>
+      <w:proofErr w:type="spellStart"/>
+      <w:r>
+        <w:rPr>
+          <w:lang w:val="en-US"/>
+        </w:rPr>
+        <w:t>unreflected</w:t>
+      </w:r>
+      <w:proofErr w:type="spellEnd"/>
+      <w:r>
+        <w:rPr>
+          <w:lang w:val="en-US"/>
+        </w:rPr>
+        <w:t xml:space="preserve">. Correspondingly stereotypical texts also exist in Wikipedia. The starting point for any discrimination is prevailing social norms, which are set by the majority of a society and do not take into account differences. Non-discriminatory language must be perceived and </w:t>
+      </w:r>
+      <w:proofErr w:type="spellStart"/>
+      <w:r>
+        <w:rPr>
+          <w:lang w:val="en-US"/>
+        </w:rPr>
+        <w:t>practised</w:t>
+      </w:r>
+      <w:proofErr w:type="spellEnd"/>
+      <w:r>
+        <w:rPr>
+          <w:lang w:val="en-US"/>
+        </w:rPr>
+        <w:t xml:space="preserve"> individually in everyday life. Language is often understood as a neutral means of communication in everyday life, but it is a very powerful tool when it comes to giving meaning and significance to our world. But it is a very powerful tool when it comes to giving meaning and significance to our world. We discriminate against others not only by what we do, but also by what we say and what we don't say. Wikipedia is particularly subject to implicit language discrimination, for example when relevant information is systematically not mentioned or irrelevant, stereotypical information is highlighted. Some common spelling rules should be taken into account when writing or editing articles. As an example: women in politics are often described as female politicians, whereas articles about male politicians do not mention gender. This gives the impression that male is the standard gender and that women are "something different" in comparison. When </w:t>
+      </w:r>
+      <w:proofErr w:type="spellStart"/>
+      <w:r>
+        <w:rPr>
+          <w:lang w:val="en-US"/>
+        </w:rPr>
+        <w:t>categorising</w:t>
+      </w:r>
+      <w:proofErr w:type="spellEnd"/>
+      <w:r>
+        <w:rPr>
+          <w:lang w:val="en-US"/>
+        </w:rPr>
+        <w:t xml:space="preserve"> articles, equal treatment must be ensured, because a similar effect can be caused by, for example, moving female politicians into a separate category called "female politicians" while leaving male politicians in the "politicians" category. This creates the impression that female politicians need an explicit adjective to distinguish them from </w:t>
+      </w:r>
+      <w:r>
+        <w:rPr>
+          <w:lang w:val="en-US"/>
+        </w:rPr>
+        <w:lastRenderedPageBreak/>
+        <w:t>politicians in general. This is especially important in the lead part of the article, since most people, as well as software applications, pay most attention to that section. Likewise, one should avoid using expressions like "She was the first woman to ..." as they put gender above actual achievement and indirectly emphasize that there have been men who have already achieved the same, which could be perceived as reducing the value of the achievement. These formulations can have the effect that the respective woman has succeeded in achieving a less valuable form of said achievement, but is still worthy of attention because of her femininity. Also, family references should be used just as sparingly with women as with men. The importance of a woman should not be defined exclusively in terms of her relationship with other men. Accordingly, care should be taken to ensure that mentions such as relationship status, marriage, divorce or sexuality are mentioned in a meaningful, context-related way. If it is considered appropriate to mention marriage to a man, then expressions such as "man and wife" should be avoided. Instead of "A is the wife of B", "A is married to B" should be used as a form of expression, since otherwise the man is treated in a generalizing manner, but the woman is explicitly marked.</w:t>
+      </w:r>
+      <w:bookmarkStart w:id="0" w:name="_GoBack"/>
+      <w:bookmarkEnd w:id="0"/>
     </w:p>
     <w:sectPr>
       <w:pgSz w:w="11906" w:h="16838"/>
@@ -1299,7 +1365,7 @@
 </file>
 
 <file path=word/styles.xml><?xml version="1.0" encoding="utf-8"?>
-<w:styles xmlns:mc="http://schemas.openxmlformats.org/markup-compatibility/2006" xmlns:r="http://schemas.openxmlformats.org/officeDocument/2006/relationships" xmlns:w="http://schemas.openxmlformats.org/wordprocessingml/2006/main" xmlns:w14="http://schemas.microsoft.com/office/word/2010/wordml" xmlns:w15="http://schemas.microsoft.com/office/word/2012/wordml" xmlns:w16cid="http://schemas.microsoft.com/office/word/2016/wordml/cid" xmlns:w16se="http://schemas.microsoft.com/office/word/2015/wordml/symex" mc:Ignorable="w14 w15 w16se w16cid">
+<w:styles xmlns:mc="http://schemas.openxmlformats.org/markup-compatibility/2006" xmlns:r="http://schemas.openxmlformats.org/officeDocument/2006/relationships" xmlns:w="http://schemas.openxmlformats.org/wordprocessingml/2006/main" xmlns:w14="http://schemas.microsoft.com/office/word/2010/wordml" xmlns:w15="http://schemas.microsoft.com/office/word/2012/wordml" xmlns:w16se="http://schemas.microsoft.com/office/word/2015/wordml/symex" mc:Ignorable="w14 w15 w16se">
   <w:docDefaults>
     <w:rPrDefault>
       <w:rPr>
@@ -1315,7 +1381,7 @@
       </w:pPr>
     </w:pPrDefault>
   </w:docDefaults>
-  <w:latentStyles w:defLockedState="0" w:defUIPriority="99" w:defSemiHidden="0" w:defUnhideWhenUsed="0" w:defQFormat="0" w:count="376">
+  <w:latentStyles w:defLockedState="0" w:defUIPriority="99" w:defSemiHidden="0" w:defUnhideWhenUsed="0" w:defQFormat="0" w:count="371">
     <w:lsdException w:name="Normal" w:uiPriority="0" w:qFormat="1"/>
     <w:lsdException w:name="heading 1" w:uiPriority="9" w:qFormat="1"/>
     <w:lsdException w:name="heading 2" w:semiHidden="1" w:uiPriority="9" w:unhideWhenUsed="1" w:qFormat="1"/>
@@ -1687,11 +1753,6 @@
     <w:lsdException w:name="List Table 5 Dark Accent 6" w:uiPriority="50"/>
     <w:lsdException w:name="List Table 6 Colorful Accent 6" w:uiPriority="51"/>
     <w:lsdException w:name="List Table 7 Colorful Accent 6" w:uiPriority="52"/>
-    <w:lsdException w:name="Mention" w:semiHidden="1" w:unhideWhenUsed="1"/>
-    <w:lsdException w:name="Smart Hyperlink" w:semiHidden="1" w:unhideWhenUsed="1"/>
-    <w:lsdException w:name="Hashtag" w:semiHidden="1" w:unhideWhenUsed="1"/>
-    <w:lsdException w:name="Unresolved Mention" w:semiHidden="1" w:unhideWhenUsed="1"/>
-    <w:lsdException w:name="Smart Link" w:semiHidden="1" w:unhideWhenUsed="1"/>
   </w:latentStyles>
   <w:style w:type="paragraph" w:default="1" w:styleId="Normal">
     <w:name w:val="Normal"/>
@@ -1810,6 +1871,40 @@
       <w:color w:val="2E74B5" w:themeColor="accent1" w:themeShade="BF"/>
       <w:sz w:val="26"/>
       <w:szCs w:val="26"/>
+    </w:rPr>
+  </w:style>
+  <w:style w:type="paragraph" w:styleId="Title">
+    <w:name w:val="Title"/>
+    <w:basedOn w:val="Normal"/>
+    <w:next w:val="Normal"/>
+    <w:link w:val="TitleChar"/>
+    <w:uiPriority w:val="10"/>
+    <w:qFormat/>
+    <w:rsid w:val="002A3FDF"/>
+    <w:pPr>
+      <w:spacing w:after="0" w:line="240" w:lineRule="auto"/>
+      <w:contextualSpacing/>
+    </w:pPr>
+    <w:rPr>
+      <w:rFonts w:asciiTheme="majorHAnsi" w:eastAsiaTheme="majorEastAsia" w:hAnsiTheme="majorHAnsi" w:cstheme="majorBidi"/>
+      <w:spacing w:val="-10"/>
+      <w:kern w:val="28"/>
+      <w:sz w:val="56"/>
+      <w:szCs w:val="56"/>
+    </w:rPr>
+  </w:style>
+  <w:style w:type="character" w:customStyle="1" w:styleId="TitleChar">
+    <w:name w:val="Title Char"/>
+    <w:basedOn w:val="DefaultParagraphFont"/>
+    <w:link w:val="Title"/>
+    <w:uiPriority w:val="10"/>
+    <w:rsid w:val="002A3FDF"/>
+    <w:rPr>
+      <w:rFonts w:asciiTheme="majorHAnsi" w:eastAsiaTheme="majorEastAsia" w:hAnsiTheme="majorHAnsi" w:cstheme="majorBidi"/>
+      <w:spacing w:val="-10"/>
+      <w:kern w:val="28"/>
+      <w:sz w:val="56"/>
+      <w:szCs w:val="56"/>
     </w:rPr>
   </w:style>
 </w:styles>
@@ -2081,7 +2176,7 @@
 </file>
 
 <file path=customXml/itemProps1.xml><?xml version="1.0" encoding="utf-8"?>
-<ds:datastoreItem xmlns:ds="http://schemas.openxmlformats.org/officeDocument/2006/customXml" ds:itemID="{742C7AE8-D8DA-49A6-8473-0440C8BEC113}">
+<ds:datastoreItem xmlns:ds="http://schemas.openxmlformats.org/officeDocument/2006/customXml" ds:itemID="{294C4B6D-95C4-4C25-9AF0-599EB155FB76}">
   <ds:schemaRefs>
     <ds:schemaRef ds:uri="http://schemas.openxmlformats.org/officeDocument/2006/bibliography"/>
   </ds:schemaRefs>

</xml_diff>